<commit_message>
Re-adding information for use cases
</commit_message>
<xml_diff>
--- a/documents/Use Cases Examples Mockup.docx
+++ b/documents/Use Cases Examples Mockup.docx
@@ -758,25 +758,7 @@
           <w:sz w:val="28"/>
           <w:szCs w:val="28"/>
         </w:rPr>
-        <w:t xml:space="preserve"> Resourceful, Technologically Adept, </w:t>
-      </w:r>
-      <w:proofErr w:type="gramStart"/>
-      <w:r>
-        <w:rPr>
-          <w:rFonts w:ascii="Times" w:hAnsi="Times"/>
-          <w:sz w:val="28"/>
-          <w:szCs w:val="28"/>
-        </w:rPr>
-        <w:t>Possesses</w:t>
-      </w:r>
-      <w:proofErr w:type="gramEnd"/>
-      <w:r>
-        <w:rPr>
-          <w:rFonts w:ascii="Times" w:hAnsi="Times"/>
-          <w:sz w:val="28"/>
-          <w:szCs w:val="28"/>
-        </w:rPr>
-        <w:t xml:space="preserve"> knowledge about the Campus ranging from clueless to well informed</w:t>
+        <w:t xml:space="preserve"> Resourceful, Technologically Adept, Possesses knowledge about the Campus ranging from clueless to well informed</w:t>
       </w:r>
     </w:p>
     <w:p>
@@ -1016,9 +998,8 @@
           <w:szCs w:val="28"/>
           <w:u w:val="single"/>
         </w:rPr>
-        <w:t xml:space="preserve"> - </w:t>
-      </w:r>
-      <w:proofErr w:type="gramStart"/>
+        <w:t xml:space="preserve"> - Student </w:t>
+      </w:r>
       <w:r>
         <w:rPr>
           <w:rFonts w:ascii="Times" w:hAnsi="Times"/>
@@ -1026,18 +1007,8 @@
           <w:szCs w:val="28"/>
           <w:u w:val="single"/>
         </w:rPr>
-        <w:t xml:space="preserve">Student </w:t>
-      </w:r>
-      <w:r>
-        <w:rPr>
-          <w:rFonts w:ascii="Times" w:hAnsi="Times"/>
-          <w:sz w:val="40"/>
-          <w:szCs w:val="28"/>
-          <w:u w:val="single"/>
-        </w:rPr>
         <w:t>:</w:t>
       </w:r>
-      <w:proofErr w:type="gramEnd"/>
     </w:p>
     <w:p>
       <w:pPr>
@@ -1302,39 +1273,7 @@
           <w:rFonts w:ascii="Times New Roman" w:hAnsi="Times New Roman" w:cs="Times New Roman"/>
           <w:sz w:val="28"/>
         </w:rPr>
-        <w:t xml:space="preserve"> student presses </w:t>
-      </w:r>
-      <w:proofErr w:type="spellStart"/>
-      <w:r>
-        <w:rPr>
-          <w:rFonts w:ascii="Times New Roman" w:hAnsi="Times New Roman" w:cs="Times New Roman"/>
-          <w:sz w:val="28"/>
-        </w:rPr>
-        <w:t>Floeser’s</w:t>
-      </w:r>
-      <w:proofErr w:type="spellEnd"/>
-      <w:r>
-        <w:rPr>
-          <w:rFonts w:ascii="Times New Roman" w:hAnsi="Times New Roman" w:cs="Times New Roman"/>
-          <w:sz w:val="28"/>
-        </w:rPr>
-        <w:t xml:space="preserve"> name on the board. The board display detailed information about </w:t>
-      </w:r>
-      <w:proofErr w:type="spellStart"/>
-      <w:r>
-        <w:rPr>
-          <w:rFonts w:ascii="Times New Roman" w:hAnsi="Times New Roman" w:cs="Times New Roman"/>
-          <w:sz w:val="28"/>
-        </w:rPr>
-        <w:t>Floeser</w:t>
-      </w:r>
-      <w:proofErr w:type="spellEnd"/>
-      <w:r>
-        <w:rPr>
-          <w:rFonts w:ascii="Times New Roman" w:hAnsi="Times New Roman" w:cs="Times New Roman"/>
-          <w:sz w:val="28"/>
-        </w:rPr>
-        <w:t xml:space="preserve">, including his room number. The display also shows a floor plan with a map of how to get to his room. </w:t>
+        <w:t xml:space="preserve"> student presses Floeser’s name on the board. The board display detailed information about Floeser, including his room number. The display also shows a floor plan with a map of how to get to his room. </w:t>
       </w:r>
     </w:p>
     <w:p>
@@ -1503,7 +1442,15 @@
           <w:szCs w:val="28"/>
         </w:rPr>
         <w:tab/>
-        <w:t>No network access – The application can display a custom page saying there is not network access, and who to contact to fix it</w:t>
+        <w:t xml:space="preserve">No network access – The </w:t>
+      </w:r>
+      <w:r>
+        <w:rPr>
+          <w:rFonts w:ascii="Times" w:hAnsi="Times"/>
+          <w:sz w:val="28"/>
+          <w:szCs w:val="28"/>
+        </w:rPr>
+        <w:t>browser tells the user there is no network access</w:t>
       </w:r>
     </w:p>
     <w:p>
@@ -1645,25 +1592,7 @@
           <w:sz w:val="28"/>
           <w:szCs w:val="28"/>
         </w:rPr>
-        <w:t xml:space="preserve">Guy McGyver has successfully found about where Floeser’s office is located and his office hours. </w:t>
-      </w:r>
-      <w:proofErr w:type="gramStart"/>
-      <w:r>
-        <w:rPr>
-          <w:rFonts w:ascii="Times" w:hAnsi="Times"/>
-          <w:sz w:val="28"/>
-          <w:szCs w:val="28"/>
-        </w:rPr>
-        <w:t>Additionally</w:t>
-      </w:r>
-      <w:proofErr w:type="gramEnd"/>
-      <w:r>
-        <w:rPr>
-          <w:rFonts w:ascii="Times" w:hAnsi="Times"/>
-          <w:sz w:val="28"/>
-          <w:szCs w:val="28"/>
-        </w:rPr>
-        <w:t xml:space="preserve"> he found about the </w:t>
+        <w:t xml:space="preserve">Guy McGyver has successfully found about where Floeser’s office is located and his office hours. Additionally he found about the </w:t>
       </w:r>
       <w:r>
         <w:rPr>
@@ -1674,212 +1603,175 @@
         <w:lastRenderedPageBreak/>
         <w:t>time when Floeser worked at a factory for security advice. He was satisfied with the application and left the premise.</w:t>
       </w:r>
+    </w:p>
+    <w:p>
+      <w:pPr>
+        <w:rPr>
+          <w:rFonts w:ascii="Times" w:hAnsi="Times"/>
+          <w:sz w:val="28"/>
+          <w:szCs w:val="28"/>
+        </w:rPr>
+      </w:pPr>
+    </w:p>
+    <w:p>
+      <w:pPr>
+        <w:rPr>
+          <w:rFonts w:ascii="Times" w:hAnsi="Times"/>
+          <w:sz w:val="28"/>
+          <w:szCs w:val="28"/>
+        </w:rPr>
+      </w:pPr>
+      <w:r>
+        <w:rPr>
+          <w:rFonts w:ascii="Times" w:hAnsi="Times"/>
+          <w:sz w:val="28"/>
+          <w:szCs w:val="28"/>
+        </w:rPr>
+        <w:tab/>
+        <w:t xml:space="preserve">7.2 </w:t>
+      </w:r>
+      <w:r>
+        <w:rPr>
+          <w:rFonts w:ascii="Times" w:hAnsi="Times"/>
+          <w:sz w:val="28"/>
+          <w:szCs w:val="28"/>
+          <w:u w:val="single"/>
+        </w:rPr>
+        <w:t>Failed Interaction</w:t>
+      </w:r>
+    </w:p>
+    <w:p>
+      <w:pPr>
+        <w:rPr>
+          <w:rFonts w:ascii="Times" w:hAnsi="Times"/>
+          <w:sz w:val="28"/>
+          <w:szCs w:val="28"/>
+        </w:rPr>
+      </w:pPr>
+      <w:r>
+        <w:rPr>
+          <w:rFonts w:ascii="Times" w:hAnsi="Times"/>
+          <w:sz w:val="28"/>
+          <w:szCs w:val="28"/>
+        </w:rPr>
+        <w:tab/>
+      </w:r>
+      <w:r>
+        <w:rPr>
+          <w:rFonts w:ascii="Times" w:hAnsi="Times"/>
+          <w:sz w:val="28"/>
+          <w:szCs w:val="28"/>
+        </w:rPr>
+        <w:tab/>
+        <w:t>The board explodes setting Guy on fire. His screams of agony open an inter-dimensional portal from which thousands of acid devils pour out to pave the way for Guorgoth’k the Unclean.</w:t>
+      </w:r>
+    </w:p>
+    <w:p>
+      <w:pPr>
+        <w:rPr>
+          <w:rFonts w:ascii="Times" w:hAnsi="Times"/>
+          <w:sz w:val="28"/>
+          <w:szCs w:val="28"/>
+        </w:rPr>
+      </w:pPr>
+      <w:r>
+        <w:rPr>
+          <w:rFonts w:ascii="Times" w:hAnsi="Times"/>
+          <w:sz w:val="28"/>
+          <w:szCs w:val="28"/>
+        </w:rPr>
+        <w:tab/>
+      </w:r>
+      <w:r>
+        <w:rPr>
+          <w:rFonts w:ascii="Times" w:hAnsi="Times"/>
+          <w:sz w:val="28"/>
+          <w:szCs w:val="28"/>
+        </w:rPr>
+        <w:tab/>
+        <w:t>The board does not have network access, and the student is unable to use the board. The student walks away in anger, still confused how to get to Floeser’s office. Because he is still unsure, he manages to walk into the 8</w:t>
+      </w:r>
+      <w:r>
+        <w:rPr>
+          <w:rFonts w:ascii="Times" w:hAnsi="Times"/>
+          <w:sz w:val="28"/>
+          <w:szCs w:val="28"/>
+          <w:vertAlign w:val="superscript"/>
+        </w:rPr>
+        <w:t>th</w:t>
+      </w:r>
+      <w:r>
+        <w:rPr>
+          <w:rFonts w:ascii="Times" w:hAnsi="Times"/>
+          <w:sz w:val="28"/>
+          <w:szCs w:val="28"/>
+        </w:rPr>
+        <w:t xml:space="preserve"> dimension, right in from of Guorgoth’k the Unclean.</w:t>
+      </w:r>
+    </w:p>
+    <w:p>
+      <w:pPr>
+        <w:rPr>
+          <w:rFonts w:ascii="Times" w:hAnsi="Times"/>
+          <w:b/>
+          <w:sz w:val="28"/>
+          <w:szCs w:val="28"/>
+        </w:rPr>
+      </w:pPr>
+      <w:r>
+        <w:rPr>
+          <w:rFonts w:ascii="Times" w:hAnsi="Times"/>
+          <w:sz w:val="28"/>
+          <w:szCs w:val="28"/>
+        </w:rPr>
+        <w:tab/>
+      </w:r>
+      <w:r>
+        <w:rPr>
+          <w:rFonts w:ascii="Times" w:hAnsi="Times"/>
+          <w:sz w:val="28"/>
+          <w:szCs w:val="28"/>
+        </w:rPr>
+        <w:tab/>
+        <w:t xml:space="preserve">The script crashes while the student is trying to use it. The combination of inputs managed to summon Guorgoth’k the Unclean, and the end of days arrived. </w:t>
+      </w:r>
+    </w:p>
+    <w:p>
+      <w:pPr>
+        <w:rPr>
+          <w:rFonts w:ascii="Times" w:hAnsi="Times"/>
+          <w:sz w:val="28"/>
+          <w:szCs w:val="28"/>
+        </w:rPr>
+      </w:pPr>
+      <w:r>
+        <w:rPr>
+          <w:rFonts w:ascii="Times" w:hAnsi="Times"/>
+          <w:b/>
+          <w:sz w:val="28"/>
+          <w:szCs w:val="28"/>
+        </w:rPr>
+        <w:tab/>
+      </w:r>
+      <w:r>
+        <w:rPr>
+          <w:rFonts w:ascii="Times" w:hAnsi="Times"/>
+          <w:b/>
+          <w:sz w:val="28"/>
+          <w:szCs w:val="28"/>
+        </w:rPr>
+        <w:tab/>
+      </w:r>
+      <w:r>
+        <w:rPr>
+          <w:rFonts w:ascii="Times" w:hAnsi="Times"/>
+          <w:sz w:val="28"/>
+          <w:szCs w:val="28"/>
+        </w:rPr>
+        <w:t>The student approaches the board, but there is no network access. The student walks away disappointed he cannot get the wanted information.</w:t>
+      </w:r>
       <w:bookmarkStart w:id="0" w:name="_GoBack"/>
       <w:bookmarkEnd w:id="0"/>
-    </w:p>
-    <w:p>
-      <w:pPr>
-        <w:rPr>
-          <w:rFonts w:ascii="Times" w:hAnsi="Times"/>
-          <w:sz w:val="28"/>
-          <w:szCs w:val="28"/>
-        </w:rPr>
-      </w:pPr>
-    </w:p>
-    <w:p>
-      <w:pPr>
-        <w:rPr>
-          <w:rFonts w:ascii="Times" w:hAnsi="Times"/>
-          <w:sz w:val="28"/>
-          <w:szCs w:val="28"/>
-        </w:rPr>
-      </w:pPr>
-      <w:r>
-        <w:rPr>
-          <w:rFonts w:ascii="Times" w:hAnsi="Times"/>
-          <w:sz w:val="28"/>
-          <w:szCs w:val="28"/>
-        </w:rPr>
-        <w:tab/>
-        <w:t xml:space="preserve">7.2 </w:t>
-      </w:r>
-      <w:r>
-        <w:rPr>
-          <w:rFonts w:ascii="Times" w:hAnsi="Times"/>
-          <w:sz w:val="28"/>
-          <w:szCs w:val="28"/>
-          <w:u w:val="single"/>
-        </w:rPr>
-        <w:t>Failed Interaction</w:t>
-      </w:r>
-    </w:p>
-    <w:p>
-      <w:pPr>
-        <w:rPr>
-          <w:rFonts w:ascii="Times" w:hAnsi="Times"/>
-          <w:sz w:val="28"/>
-          <w:szCs w:val="28"/>
-        </w:rPr>
-      </w:pPr>
-      <w:r>
-        <w:rPr>
-          <w:rFonts w:ascii="Times" w:hAnsi="Times"/>
-          <w:sz w:val="28"/>
-          <w:szCs w:val="28"/>
-        </w:rPr>
-        <w:tab/>
-      </w:r>
-      <w:r>
-        <w:rPr>
-          <w:rFonts w:ascii="Times" w:hAnsi="Times"/>
-          <w:sz w:val="28"/>
-          <w:szCs w:val="28"/>
-        </w:rPr>
-        <w:tab/>
-        <w:t xml:space="preserve">The board explodes setting Guy on fire. His screams of agony open an inter-dimensional portal from which thousands of acid devils pour out to pave the way for </w:t>
-      </w:r>
-      <w:proofErr w:type="spellStart"/>
-      <w:r>
-        <w:rPr>
-          <w:rFonts w:ascii="Times" w:hAnsi="Times"/>
-          <w:sz w:val="28"/>
-          <w:szCs w:val="28"/>
-        </w:rPr>
-        <w:t>Guorgoth’k</w:t>
-      </w:r>
-      <w:proofErr w:type="spellEnd"/>
-      <w:r>
-        <w:rPr>
-          <w:rFonts w:ascii="Times" w:hAnsi="Times"/>
-          <w:sz w:val="28"/>
-          <w:szCs w:val="28"/>
-        </w:rPr>
-        <w:t xml:space="preserve"> the Unclean.</w:t>
-      </w:r>
-    </w:p>
-    <w:p>
-      <w:pPr>
-        <w:rPr>
-          <w:rFonts w:ascii="Times" w:hAnsi="Times"/>
-          <w:sz w:val="28"/>
-          <w:szCs w:val="28"/>
-        </w:rPr>
-      </w:pPr>
-      <w:r>
-        <w:rPr>
-          <w:rFonts w:ascii="Times" w:hAnsi="Times"/>
-          <w:sz w:val="28"/>
-          <w:szCs w:val="28"/>
-        </w:rPr>
-        <w:tab/>
-      </w:r>
-      <w:r>
-        <w:rPr>
-          <w:rFonts w:ascii="Times" w:hAnsi="Times"/>
-          <w:sz w:val="28"/>
-          <w:szCs w:val="28"/>
-        </w:rPr>
-        <w:tab/>
-        <w:t xml:space="preserve">The board does not have network access, and the student is unable to use the board. The student walks away in anger, still confused how to get to </w:t>
-      </w:r>
-      <w:proofErr w:type="spellStart"/>
-      <w:r>
-        <w:rPr>
-          <w:rFonts w:ascii="Times" w:hAnsi="Times"/>
-          <w:sz w:val="28"/>
-          <w:szCs w:val="28"/>
-        </w:rPr>
-        <w:t>Floeser’s</w:t>
-      </w:r>
-      <w:proofErr w:type="spellEnd"/>
-      <w:r>
-        <w:rPr>
-          <w:rFonts w:ascii="Times" w:hAnsi="Times"/>
-          <w:sz w:val="28"/>
-          <w:szCs w:val="28"/>
-        </w:rPr>
-        <w:t xml:space="preserve"> office. Because he is still unsure, he manages to walk into the 8</w:t>
-      </w:r>
-      <w:r>
-        <w:rPr>
-          <w:rFonts w:ascii="Times" w:hAnsi="Times"/>
-          <w:sz w:val="28"/>
-          <w:szCs w:val="28"/>
-          <w:vertAlign w:val="superscript"/>
-        </w:rPr>
-        <w:t>th</w:t>
-      </w:r>
-      <w:r>
-        <w:rPr>
-          <w:rFonts w:ascii="Times" w:hAnsi="Times"/>
-          <w:sz w:val="28"/>
-          <w:szCs w:val="28"/>
-        </w:rPr>
-        <w:t xml:space="preserve"> dimension, right in from of </w:t>
-      </w:r>
-      <w:proofErr w:type="spellStart"/>
-      <w:r>
-        <w:rPr>
-          <w:rFonts w:ascii="Times" w:hAnsi="Times"/>
-          <w:sz w:val="28"/>
-          <w:szCs w:val="28"/>
-        </w:rPr>
-        <w:t>Guorgoth’k</w:t>
-      </w:r>
-      <w:proofErr w:type="spellEnd"/>
-      <w:r>
-        <w:rPr>
-          <w:rFonts w:ascii="Times" w:hAnsi="Times"/>
-          <w:sz w:val="28"/>
-          <w:szCs w:val="28"/>
-        </w:rPr>
-        <w:t xml:space="preserve"> the Unclean.</w:t>
-      </w:r>
-    </w:p>
-    <w:p>
-      <w:pPr>
-        <w:rPr>
-          <w:rFonts w:ascii="Times" w:hAnsi="Times"/>
-          <w:b/>
-          <w:sz w:val="28"/>
-          <w:szCs w:val="28"/>
-        </w:rPr>
-      </w:pPr>
-      <w:r>
-        <w:rPr>
-          <w:rFonts w:ascii="Times" w:hAnsi="Times"/>
-          <w:sz w:val="28"/>
-          <w:szCs w:val="28"/>
-        </w:rPr>
-        <w:tab/>
-      </w:r>
-      <w:r>
-        <w:rPr>
-          <w:rFonts w:ascii="Times" w:hAnsi="Times"/>
-          <w:sz w:val="28"/>
-          <w:szCs w:val="28"/>
-        </w:rPr>
-        <w:tab/>
-        <w:t xml:space="preserve">The script crashes while the student is trying to use it. The combination of inputs managed to summon </w:t>
-      </w:r>
-      <w:proofErr w:type="spellStart"/>
-      <w:r>
-        <w:rPr>
-          <w:rFonts w:ascii="Times" w:hAnsi="Times"/>
-          <w:sz w:val="28"/>
-          <w:szCs w:val="28"/>
-        </w:rPr>
-        <w:t>Guorgoth’k</w:t>
-      </w:r>
-      <w:proofErr w:type="spellEnd"/>
-      <w:r>
-        <w:rPr>
-          <w:rFonts w:ascii="Times" w:hAnsi="Times"/>
-          <w:sz w:val="28"/>
-          <w:szCs w:val="28"/>
-        </w:rPr>
-        <w:t xml:space="preserve"> the Unclean, and the end of days arrived. </w:t>
-      </w:r>
     </w:p>
     <w:p>
       <w:pPr>
@@ -2159,25 +2051,7 @@
           <w:sz w:val="28"/>
           <w:szCs w:val="28"/>
         </w:rPr>
-        <w:t xml:space="preserve">Technologically apt, has a unique and different thought </w:t>
-      </w:r>
-      <w:proofErr w:type="gramStart"/>
-      <w:r>
-        <w:rPr>
-          <w:rFonts w:ascii="Times" w:hAnsi="Times"/>
-          <w:sz w:val="28"/>
-          <w:szCs w:val="28"/>
-        </w:rPr>
-        <w:t>process,  responsible</w:t>
-      </w:r>
-      <w:proofErr w:type="gramEnd"/>
-      <w:r>
-        <w:rPr>
-          <w:rFonts w:ascii="Times" w:hAnsi="Times"/>
-          <w:sz w:val="28"/>
-          <w:szCs w:val="28"/>
-        </w:rPr>
-        <w:t>, ready for critical situations</w:t>
+        <w:t>Technologically apt, has a unique and different thought process,  responsible, ready for critical situations</w:t>
       </w:r>
     </w:p>
     <w:p>
@@ -2329,534 +2203,516 @@
           <w:sz w:val="28"/>
           <w:szCs w:val="28"/>
         </w:rPr>
+        <w:t xml:space="preserve"> </w:t>
+      </w:r>
+      <w:r>
+        <w:rPr>
+          <w:rFonts w:ascii="Times" w:hAnsi="Times"/>
+          <w:sz w:val="28"/>
+          <w:szCs w:val="28"/>
+        </w:rPr>
+        <w:t>The IT Staff member has more freedom regarding the usability of the application – from viewing, editing and creating the data.</w:t>
+      </w:r>
+      <w:r>
+        <w:rPr>
+          <w:rFonts w:ascii="Times" w:hAnsi="Times"/>
+          <w:sz w:val="28"/>
+          <w:szCs w:val="28"/>
+        </w:rPr>
+        <w:t xml:space="preserve"> This will enable him to provide tech support to those who do not possess these abilities. He will also care for the application's operating status (if it's turned on, displaying thing properly, has an internet connection). The responsibility is tied with the technological aptitude of the person, especially if he'll do changes to the database. The IT Staff member will edit, insert and delete writeable data  in the application per request.</w:t>
+      </w:r>
+    </w:p>
+    <w:p>
+      <w:pPr>
+        <w:rPr>
+          <w:rFonts w:ascii="Times" w:hAnsi="Times"/>
+          <w:sz w:val="28"/>
+          <w:szCs w:val="28"/>
+        </w:rPr>
+      </w:pPr>
+    </w:p>
+    <w:p>
+      <w:pPr>
+        <w:rPr>
+          <w:rFonts w:ascii="Times" w:hAnsi="Times"/>
+          <w:sz w:val="28"/>
+          <w:szCs w:val="28"/>
+        </w:rPr>
+      </w:pPr>
+    </w:p>
+    <w:p>
+      <w:pPr>
+        <w:rPr>
+          <w:rFonts w:ascii="Times" w:hAnsi="Times"/>
+          <w:sz w:val="28"/>
+          <w:szCs w:val="28"/>
+        </w:rPr>
+      </w:pPr>
+    </w:p>
+    <w:p>
+      <w:pPr>
+        <w:rPr>
+          <w:rFonts w:ascii="Times" w:hAnsi="Times"/>
+          <w:sz w:val="28"/>
+          <w:szCs w:val="28"/>
+        </w:rPr>
+      </w:pPr>
+    </w:p>
+    <w:p>
+      <w:pPr>
+        <w:rPr>
+          <w:rFonts w:ascii="Times" w:hAnsi="Times"/>
+          <w:sz w:val="28"/>
+          <w:szCs w:val="28"/>
+        </w:rPr>
+      </w:pPr>
+    </w:p>
+    <w:p>
+      <w:pPr>
+        <w:rPr>
+          <w:rFonts w:ascii="Times" w:hAnsi="Times"/>
+          <w:sz w:val="28"/>
+          <w:szCs w:val="28"/>
+        </w:rPr>
+      </w:pPr>
+    </w:p>
+    <w:p>
+      <w:pPr>
+        <w:rPr>
+          <w:rFonts w:ascii="Times" w:hAnsi="Times"/>
+          <w:sz w:val="28"/>
+          <w:szCs w:val="28"/>
+        </w:rPr>
+      </w:pPr>
+    </w:p>
+    <w:p>
+      <w:pPr>
+        <w:rPr>
+          <w:rFonts w:ascii="Times" w:hAnsi="Times"/>
+          <w:sz w:val="40"/>
+          <w:szCs w:val="28"/>
+          <w:u w:val="single"/>
+        </w:rPr>
+      </w:pPr>
+    </w:p>
+    <w:p>
+      <w:pPr>
+        <w:rPr>
+          <w:rFonts w:ascii="Times" w:hAnsi="Times"/>
+          <w:sz w:val="40"/>
+          <w:szCs w:val="28"/>
+          <w:u w:val="single"/>
+        </w:rPr>
+      </w:pPr>
+      <w:r>
+        <w:rPr>
+          <w:rFonts w:ascii="Times" w:hAnsi="Times"/>
+          <w:sz w:val="40"/>
+          <w:szCs w:val="28"/>
+          <w:u w:val="single"/>
+        </w:rPr>
+        <w:t>Use Case</w:t>
+      </w:r>
+      <w:r>
+        <w:rPr>
+          <w:rFonts w:ascii="Times" w:hAnsi="Times"/>
+          <w:sz w:val="40"/>
+          <w:szCs w:val="28"/>
+          <w:u w:val="single"/>
+        </w:rPr>
+        <w:t xml:space="preserve"> – IT Staff</w:t>
+      </w:r>
+      <w:r>
+        <w:rPr>
+          <w:rFonts w:ascii="Times" w:hAnsi="Times"/>
+          <w:sz w:val="40"/>
+          <w:szCs w:val="28"/>
+          <w:u w:val="single"/>
+        </w:rPr>
+        <w:t>:</w:t>
+      </w:r>
+    </w:p>
+    <w:p>
+      <w:pPr>
+        <w:rPr>
+          <w:rFonts w:ascii="Times" w:hAnsi="Times"/>
+          <w:sz w:val="28"/>
+          <w:szCs w:val="28"/>
+        </w:rPr>
+      </w:pPr>
+    </w:p>
+    <w:p>
+      <w:pPr>
+        <w:rPr>
+          <w:rFonts w:ascii="Times" w:hAnsi="Times"/>
+          <w:sz w:val="28"/>
+          <w:szCs w:val="28"/>
+        </w:rPr>
+      </w:pPr>
+      <w:r>
+        <w:rPr>
+          <w:rFonts w:ascii="Times" w:hAnsi="Times"/>
+          <w:sz w:val="28"/>
+          <w:szCs w:val="28"/>
+        </w:rPr>
+        <w:t xml:space="preserve">1. </w:t>
+      </w:r>
+      <w:r>
+        <w:rPr>
+          <w:rFonts w:ascii="Times" w:hAnsi="Times"/>
+          <w:sz w:val="28"/>
+          <w:szCs w:val="28"/>
+          <w:u w:val="single"/>
+        </w:rPr>
+        <w:t>Scenario Description</w:t>
+      </w:r>
+    </w:p>
+    <w:p>
+      <w:pPr>
+        <w:rPr>
+          <w:rFonts w:ascii="Times" w:hAnsi="Times"/>
+        </w:rPr>
+      </w:pPr>
+      <w:r>
+        <w:rPr>
+          <w:rFonts w:ascii="Times" w:hAnsi="Times"/>
+          <w:sz w:val="28"/>
+          <w:szCs w:val="28"/>
+        </w:rPr>
+        <w:tab/>
+      </w:r>
+      <w:r>
+        <w:rPr>
+          <w:rFonts w:ascii="Times" w:hAnsi="Times"/>
+          <w:sz w:val="28"/>
+          <w:szCs w:val="28"/>
+        </w:rPr>
+        <w:t>Hansoff has received a request from a professor to change the info displayed on his tab. Hansoff receives the newly edited text and goes to change it into the database, so the application can update its source info.</w:t>
+      </w:r>
+    </w:p>
+    <w:p>
+      <w:pPr>
+        <w:rPr>
+          <w:rFonts w:ascii="Times" w:hAnsi="Times"/>
+          <w:sz w:val="28"/>
+          <w:szCs w:val="28"/>
+        </w:rPr>
+      </w:pPr>
+    </w:p>
+    <w:p>
+      <w:pPr>
+        <w:rPr>
+          <w:rFonts w:ascii="Times" w:hAnsi="Times"/>
+          <w:sz w:val="28"/>
+          <w:szCs w:val="28"/>
+        </w:rPr>
+      </w:pPr>
+      <w:r>
+        <w:rPr>
+          <w:rFonts w:ascii="Times" w:hAnsi="Times"/>
+          <w:sz w:val="28"/>
+          <w:szCs w:val="28"/>
+        </w:rPr>
+        <w:t>2.</w:t>
+      </w:r>
+      <w:r>
+        <w:rPr>
+          <w:rFonts w:ascii="Times" w:hAnsi="Times"/>
+          <w:sz w:val="28"/>
+          <w:szCs w:val="28"/>
+        </w:rPr>
+        <w:t xml:space="preserve"> </w:t>
+      </w:r>
+      <w:r>
+        <w:rPr>
+          <w:rFonts w:ascii="Times" w:hAnsi="Times"/>
+          <w:sz w:val="28"/>
+          <w:szCs w:val="28"/>
+          <w:u w:val="single"/>
+        </w:rPr>
+        <w:t>Actors</w:t>
+      </w:r>
+    </w:p>
+    <w:p>
+      <w:pPr>
+        <w:ind w:firstLine="720"/>
+        <w:rPr>
+          <w:rFonts w:ascii="Times" w:hAnsi="Times"/>
+          <w:b/>
+          <w:sz w:val="28"/>
+          <w:szCs w:val="28"/>
+        </w:rPr>
+      </w:pPr>
+      <w:r>
+        <w:rPr>
+          <w:rFonts w:ascii="Times" w:hAnsi="Times"/>
+          <w:sz w:val="28"/>
+          <w:szCs w:val="28"/>
+        </w:rPr>
+        <w:t>Hansoff Wiedelblerger</w:t>
+      </w:r>
+      <w:r>
+        <w:rPr>
+          <w:rFonts w:ascii="Times" w:hAnsi="Times"/>
+          <w:sz w:val="28"/>
+          <w:szCs w:val="28"/>
+        </w:rPr>
+        <w:t xml:space="preserve"> – </w:t>
+      </w:r>
+      <w:r>
+        <w:rPr>
+          <w:rFonts w:ascii="Times" w:hAnsi="Times"/>
+          <w:b/>
+          <w:sz w:val="28"/>
+          <w:szCs w:val="28"/>
+        </w:rPr>
+        <w:t>IT Staff</w:t>
+      </w:r>
+    </w:p>
+    <w:p>
+      <w:pPr>
+        <w:ind w:firstLine="720"/>
+        <w:rPr>
+          <w:rFonts w:ascii="Times" w:hAnsi="Times"/>
+          <w:sz w:val="28"/>
+          <w:szCs w:val="28"/>
+        </w:rPr>
+      </w:pPr>
+      <w:r>
+        <w:rPr>
+          <w:rFonts w:ascii="Times" w:hAnsi="Times"/>
+          <w:sz w:val="28"/>
+          <w:szCs w:val="28"/>
+        </w:rPr>
+        <w:t>Dr. Gregorinsky Gregor</w:t>
+      </w:r>
+      <w:r>
+        <w:rPr>
+          <w:rFonts w:ascii="Times" w:hAnsi="Times"/>
+          <w:sz w:val="28"/>
+          <w:szCs w:val="28"/>
+        </w:rPr>
+        <w:t>y</w:t>
+      </w:r>
+      <w:r>
+        <w:rPr>
+          <w:rFonts w:ascii="Times" w:hAnsi="Times"/>
+          <w:sz w:val="28"/>
+          <w:szCs w:val="28"/>
+        </w:rPr>
+        <w:t xml:space="preserve"> - </w:t>
+      </w:r>
+      <w:r>
+        <w:rPr>
+          <w:rFonts w:ascii="Times" w:hAnsi="Times"/>
+          <w:b/>
+          <w:sz w:val="28"/>
+          <w:szCs w:val="28"/>
+        </w:rPr>
+        <w:t>The Professor</w:t>
+      </w:r>
+    </w:p>
+    <w:p>
+      <w:pPr>
+        <w:rPr>
+          <w:rFonts w:ascii="Times" w:hAnsi="Times"/>
+          <w:b/>
+          <w:sz w:val="28"/>
+          <w:szCs w:val="28"/>
+        </w:rPr>
+      </w:pPr>
+    </w:p>
+    <w:p>
+      <w:pPr>
+        <w:rPr>
+          <w:rFonts w:ascii="Times" w:hAnsi="Times"/>
+          <w:sz w:val="28"/>
+          <w:szCs w:val="28"/>
+        </w:rPr>
+      </w:pPr>
+      <w:r>
+        <w:rPr>
+          <w:rFonts w:ascii="Times" w:hAnsi="Times"/>
+          <w:sz w:val="28"/>
+          <w:szCs w:val="28"/>
+        </w:rPr>
+        <w:t xml:space="preserve">3. </w:t>
+      </w:r>
+      <w:r>
+        <w:rPr>
+          <w:rFonts w:ascii="Times" w:hAnsi="Times"/>
+          <w:sz w:val="28"/>
+          <w:szCs w:val="28"/>
+          <w:u w:val="single"/>
+        </w:rPr>
+        <w:t>Preconditions</w:t>
+      </w:r>
+    </w:p>
+    <w:p>
+      <w:pPr>
+        <w:rPr>
+          <w:rFonts w:ascii="Times New Roman" w:hAnsi="Times New Roman" w:cs="Times New Roman"/>
+          <w:sz w:val="28"/>
+        </w:rPr>
+      </w:pPr>
+      <w:r>
+        <w:tab/>
+      </w:r>
+      <w:r>
+        <w:rPr>
+          <w:rFonts w:ascii="Times New Roman" w:hAnsi="Times New Roman" w:cs="Times New Roman"/>
+          <w:sz w:val="28"/>
+        </w:rPr>
+        <w:t xml:space="preserve">The interactive board </w:t>
+      </w:r>
+      <w:r>
+        <w:rPr>
+          <w:rFonts w:ascii="Times New Roman" w:hAnsi="Times New Roman" w:cs="Times New Roman"/>
+          <w:sz w:val="28"/>
+        </w:rPr>
+        <w:t>is turned on and has network access.</w:t>
+      </w:r>
+    </w:p>
+    <w:p>
+      <w:pPr>
+        <w:ind w:left="720"/>
+        <w:rPr>
+          <w:rFonts w:ascii="Times New Roman" w:hAnsi="Times New Roman" w:cs="Times New Roman"/>
+          <w:sz w:val="28"/>
+        </w:rPr>
+      </w:pPr>
+      <w:r>
+        <w:rPr>
+          <w:rFonts w:ascii="Times New Roman" w:hAnsi="Times New Roman" w:cs="Times New Roman"/>
+          <w:sz w:val="28"/>
+        </w:rPr>
+        <w:t>The IT Staff member has received the final version of the edited text from the professor.</w:t>
+      </w:r>
+    </w:p>
+    <w:p>
+      <w:pPr>
+        <w:ind w:left="720"/>
+        <w:rPr>
+          <w:rFonts w:ascii="Times New Roman" w:hAnsi="Times New Roman" w:cs="Times New Roman"/>
+          <w:sz w:val="28"/>
+        </w:rPr>
+      </w:pPr>
+      <w:r>
+        <w:rPr>
+          <w:rFonts w:ascii="Times New Roman" w:hAnsi="Times New Roman" w:cs="Times New Roman"/>
+          <w:sz w:val="28"/>
+        </w:rPr>
+        <w:t>The professor is content with his changes and did not insert some SQL scripts into the text which will drop all the database tables.</w:t>
+      </w:r>
+    </w:p>
+    <w:p>
+      <w:pPr>
+        <w:ind w:left="720"/>
+        <w:rPr>
+          <w:rFonts w:ascii="Times New Roman" w:hAnsi="Times New Roman" w:cs="Times New Roman"/>
+          <w:sz w:val="28"/>
+        </w:rPr>
+      </w:pPr>
+    </w:p>
+    <w:p>
+      <w:pPr>
+        <w:rPr>
+          <w:rFonts w:ascii="Times New Roman" w:hAnsi="Times New Roman" w:cs="Times New Roman"/>
+          <w:sz w:val="28"/>
+        </w:rPr>
+      </w:pPr>
+      <w:r>
+        <w:rPr>
+          <w:rFonts w:ascii="Times New Roman" w:hAnsi="Times New Roman" w:cs="Times New Roman"/>
+          <w:sz w:val="28"/>
+        </w:rPr>
+        <w:t xml:space="preserve">4. </w:t>
+      </w:r>
+      <w:r>
+        <w:rPr>
+          <w:rFonts w:ascii="Times New Roman" w:hAnsi="Times New Roman" w:cs="Times New Roman"/>
+          <w:sz w:val="28"/>
+          <w:u w:val="single"/>
+        </w:rPr>
+        <w:t>Basic Flow</w:t>
+      </w:r>
+    </w:p>
+    <w:p>
+      <w:pPr>
+        <w:rPr>
+          <w:rFonts w:ascii="Times New Roman" w:hAnsi="Times New Roman" w:cs="Times New Roman"/>
+          <w:sz w:val="28"/>
+        </w:rPr>
+      </w:pPr>
+      <w:r>
+        <w:tab/>
+      </w:r>
+      <w:r>
+        <w:rPr>
+          <w:rFonts w:ascii="Times New Roman" w:hAnsi="Times New Roman" w:cs="Times New Roman"/>
+          <w:sz w:val="28"/>
+        </w:rPr>
+        <w:t>(Actual events, this needs to be written in)</w:t>
+      </w:r>
+    </w:p>
+    <w:p>
+      <w:pPr>
+        <w:rPr>
+          <w:rFonts w:ascii="Times New Roman" w:hAnsi="Times New Roman" w:cs="Times New Roman"/>
+          <w:sz w:val="28"/>
+        </w:rPr>
+      </w:pPr>
+    </w:p>
+    <w:p>
+      <w:pPr>
+        <w:rPr>
+          <w:rFonts w:ascii="Times" w:hAnsi="Times"/>
+          <w:sz w:val="28"/>
+          <w:szCs w:val="28"/>
+          <w:u w:val="single"/>
+        </w:rPr>
+      </w:pPr>
+      <w:r>
+        <w:rPr>
+          <w:rFonts w:ascii="Times" w:hAnsi="Times"/>
+          <w:sz w:val="28"/>
+          <w:szCs w:val="28"/>
+        </w:rPr>
+        <w:t>5.</w:t>
+      </w:r>
+      <w:r>
+        <w:rPr>
+          <w:rFonts w:ascii="Times" w:hAnsi="Times"/>
+          <w:sz w:val="28"/>
+          <w:szCs w:val="28"/>
+        </w:rPr>
+        <w:t xml:space="preserve"> </w:t>
+      </w:r>
+      <w:r>
+        <w:rPr>
+          <w:rFonts w:ascii="Times" w:hAnsi="Times"/>
+          <w:sz w:val="28"/>
+          <w:szCs w:val="28"/>
+          <w:u w:val="single"/>
+        </w:rPr>
+        <w:t>Alternative Flow</w:t>
+      </w:r>
+    </w:p>
+    <w:p>
+      <w:pPr>
+        <w:rPr>
+          <w:rFonts w:ascii="Times" w:hAnsi="Times"/>
+          <w:sz w:val="28"/>
+          <w:szCs w:val="28"/>
+        </w:rPr>
+      </w:pPr>
+      <w:r>
+        <w:rPr>
+          <w:rFonts w:ascii="Times" w:hAnsi="Times"/>
+          <w:sz w:val="28"/>
+          <w:szCs w:val="28"/>
+        </w:rPr>
         <w:lastRenderedPageBreak/>
-        <w:t xml:space="preserve"> </w:t>
-      </w:r>
-      <w:r>
-        <w:rPr>
-          <w:rFonts w:ascii="Times" w:hAnsi="Times"/>
-          <w:sz w:val="28"/>
-          <w:szCs w:val="28"/>
-        </w:rPr>
-        <w:t>The IT Staff member has more freedom regarding the usability of the application – from viewing, editing and creating the data.</w:t>
-      </w:r>
-      <w:r>
-        <w:rPr>
-          <w:rFonts w:ascii="Times" w:hAnsi="Times"/>
-          <w:sz w:val="28"/>
-          <w:szCs w:val="28"/>
-        </w:rPr>
-        <w:t xml:space="preserve"> This will enable him to provide tech support to those who do not possess these abilities. He will also care for the application's operating status (if it's turned on, displaying thing properly, has an internet connection). The responsibility is tied with the technological aptitude of the person, especially if he'll do changes to the database. The IT Staff member will edit, insert and delete writeable </w:t>
-      </w:r>
-      <w:proofErr w:type="gramStart"/>
-      <w:r>
-        <w:rPr>
-          <w:rFonts w:ascii="Times" w:hAnsi="Times"/>
-          <w:sz w:val="28"/>
-          <w:szCs w:val="28"/>
-        </w:rPr>
-        <w:t>data  in</w:t>
-      </w:r>
-      <w:proofErr w:type="gramEnd"/>
-      <w:r>
-        <w:rPr>
-          <w:rFonts w:ascii="Times" w:hAnsi="Times"/>
-          <w:sz w:val="28"/>
-          <w:szCs w:val="28"/>
-        </w:rPr>
-        <w:t xml:space="preserve"> the application per request.</w:t>
-      </w:r>
-    </w:p>
-    <w:p>
-      <w:pPr>
-        <w:rPr>
-          <w:rFonts w:ascii="Times" w:hAnsi="Times"/>
-          <w:sz w:val="28"/>
-          <w:szCs w:val="28"/>
-        </w:rPr>
-      </w:pPr>
-    </w:p>
-    <w:p>
-      <w:pPr>
-        <w:rPr>
-          <w:rFonts w:ascii="Times" w:hAnsi="Times"/>
-          <w:sz w:val="28"/>
-          <w:szCs w:val="28"/>
-        </w:rPr>
-      </w:pPr>
-    </w:p>
-    <w:p>
-      <w:pPr>
-        <w:rPr>
-          <w:rFonts w:ascii="Times" w:hAnsi="Times"/>
-          <w:sz w:val="28"/>
-          <w:szCs w:val="28"/>
-        </w:rPr>
-      </w:pPr>
-    </w:p>
-    <w:p>
-      <w:pPr>
-        <w:rPr>
-          <w:rFonts w:ascii="Times" w:hAnsi="Times"/>
-          <w:sz w:val="28"/>
-          <w:szCs w:val="28"/>
-        </w:rPr>
-      </w:pPr>
-    </w:p>
-    <w:p>
-      <w:pPr>
-        <w:rPr>
-          <w:rFonts w:ascii="Times" w:hAnsi="Times"/>
-          <w:sz w:val="28"/>
-          <w:szCs w:val="28"/>
-        </w:rPr>
-      </w:pPr>
-    </w:p>
-    <w:p>
-      <w:pPr>
-        <w:rPr>
-          <w:rFonts w:ascii="Times" w:hAnsi="Times"/>
-          <w:sz w:val="28"/>
-          <w:szCs w:val="28"/>
-        </w:rPr>
-      </w:pPr>
-    </w:p>
-    <w:p>
-      <w:pPr>
-        <w:rPr>
-          <w:rFonts w:ascii="Times" w:hAnsi="Times"/>
-          <w:sz w:val="28"/>
-          <w:szCs w:val="28"/>
-        </w:rPr>
-      </w:pPr>
-    </w:p>
-    <w:p>
-      <w:pPr>
-        <w:rPr>
-          <w:rFonts w:ascii="Times" w:hAnsi="Times"/>
-          <w:sz w:val="40"/>
-          <w:szCs w:val="28"/>
-          <w:u w:val="single"/>
-        </w:rPr>
-      </w:pPr>
-    </w:p>
-    <w:p>
-      <w:pPr>
-        <w:rPr>
-          <w:rFonts w:ascii="Times" w:hAnsi="Times"/>
-          <w:sz w:val="40"/>
-          <w:szCs w:val="28"/>
-          <w:u w:val="single"/>
-        </w:rPr>
-      </w:pPr>
-      <w:r>
-        <w:rPr>
-          <w:rFonts w:ascii="Times" w:hAnsi="Times"/>
-          <w:sz w:val="40"/>
-          <w:szCs w:val="28"/>
-          <w:u w:val="single"/>
-        </w:rPr>
-        <w:t>Use Case</w:t>
-      </w:r>
-      <w:r>
-        <w:rPr>
-          <w:rFonts w:ascii="Times" w:hAnsi="Times"/>
-          <w:sz w:val="40"/>
-          <w:szCs w:val="28"/>
-          <w:u w:val="single"/>
-        </w:rPr>
-        <w:t xml:space="preserve"> – IT Staff</w:t>
-      </w:r>
-      <w:r>
-        <w:rPr>
-          <w:rFonts w:ascii="Times" w:hAnsi="Times"/>
-          <w:sz w:val="40"/>
-          <w:szCs w:val="28"/>
-          <w:u w:val="single"/>
-        </w:rPr>
-        <w:t>:</w:t>
-      </w:r>
-    </w:p>
-    <w:p>
-      <w:pPr>
-        <w:rPr>
-          <w:rFonts w:ascii="Times" w:hAnsi="Times"/>
-          <w:sz w:val="28"/>
-          <w:szCs w:val="28"/>
-        </w:rPr>
-      </w:pPr>
-    </w:p>
-    <w:p>
-      <w:pPr>
-        <w:rPr>
-          <w:rFonts w:ascii="Times" w:hAnsi="Times"/>
-          <w:sz w:val="28"/>
-          <w:szCs w:val="28"/>
-        </w:rPr>
-      </w:pPr>
-      <w:r>
-        <w:rPr>
-          <w:rFonts w:ascii="Times" w:hAnsi="Times"/>
-          <w:sz w:val="28"/>
-          <w:szCs w:val="28"/>
-        </w:rPr>
-        <w:t xml:space="preserve">1. </w:t>
-      </w:r>
-      <w:r>
-        <w:rPr>
-          <w:rFonts w:ascii="Times" w:hAnsi="Times"/>
-          <w:sz w:val="28"/>
-          <w:szCs w:val="28"/>
-          <w:u w:val="single"/>
-        </w:rPr>
-        <w:t>Scenario Description</w:t>
-      </w:r>
-    </w:p>
-    <w:p>
-      <w:pPr>
-        <w:rPr>
-          <w:rFonts w:ascii="Times" w:hAnsi="Times"/>
-        </w:rPr>
-      </w:pPr>
-      <w:r>
-        <w:rPr>
-          <w:rFonts w:ascii="Times" w:hAnsi="Times"/>
-          <w:sz w:val="28"/>
-          <w:szCs w:val="28"/>
-        </w:rPr>
-        <w:tab/>
-      </w:r>
-      <w:r>
-        <w:rPr>
-          <w:rFonts w:ascii="Times" w:hAnsi="Times"/>
-          <w:sz w:val="28"/>
-          <w:szCs w:val="28"/>
-        </w:rPr>
-        <w:t>Hansoff has received a request from a professor to change the info displayed on his tab. Hansoff receives the newly edited text and goes to change it into the database, so the application can update its source info.</w:t>
-      </w:r>
-    </w:p>
-    <w:p>
-      <w:pPr>
-        <w:rPr>
-          <w:rFonts w:ascii="Times" w:hAnsi="Times"/>
-          <w:sz w:val="28"/>
-          <w:szCs w:val="28"/>
-        </w:rPr>
-      </w:pPr>
-    </w:p>
-    <w:p>
-      <w:pPr>
-        <w:rPr>
-          <w:rFonts w:ascii="Times" w:hAnsi="Times"/>
-          <w:sz w:val="28"/>
-          <w:szCs w:val="28"/>
-        </w:rPr>
-      </w:pPr>
-      <w:r>
-        <w:rPr>
-          <w:rFonts w:ascii="Times" w:hAnsi="Times"/>
-          <w:sz w:val="28"/>
-          <w:szCs w:val="28"/>
-        </w:rPr>
-        <w:t>2.</w:t>
-      </w:r>
-      <w:r>
-        <w:rPr>
-          <w:rFonts w:ascii="Times" w:hAnsi="Times"/>
-          <w:sz w:val="28"/>
-          <w:szCs w:val="28"/>
-        </w:rPr>
-        <w:t xml:space="preserve"> </w:t>
-      </w:r>
-      <w:r>
-        <w:rPr>
-          <w:rFonts w:ascii="Times" w:hAnsi="Times"/>
-          <w:sz w:val="28"/>
-          <w:szCs w:val="28"/>
-          <w:u w:val="single"/>
-        </w:rPr>
-        <w:t>Actors</w:t>
-      </w:r>
-    </w:p>
-    <w:p>
-      <w:pPr>
-        <w:ind w:firstLine="720"/>
-        <w:rPr>
-          <w:rFonts w:ascii="Times" w:hAnsi="Times"/>
-          <w:b/>
-          <w:sz w:val="28"/>
-          <w:szCs w:val="28"/>
-        </w:rPr>
-      </w:pPr>
-      <w:r>
-        <w:rPr>
-          <w:rFonts w:ascii="Times" w:hAnsi="Times"/>
-          <w:sz w:val="28"/>
-          <w:szCs w:val="28"/>
-        </w:rPr>
-        <w:t>Hansoff Wiedelblerger</w:t>
-      </w:r>
-      <w:r>
-        <w:rPr>
-          <w:rFonts w:ascii="Times" w:hAnsi="Times"/>
-          <w:sz w:val="28"/>
-          <w:szCs w:val="28"/>
-        </w:rPr>
-        <w:t xml:space="preserve"> – </w:t>
-      </w:r>
-      <w:r>
-        <w:rPr>
-          <w:rFonts w:ascii="Times" w:hAnsi="Times"/>
-          <w:b/>
-          <w:sz w:val="28"/>
-          <w:szCs w:val="28"/>
-        </w:rPr>
-        <w:t>IT Staff</w:t>
-      </w:r>
-    </w:p>
-    <w:p>
-      <w:pPr>
-        <w:ind w:firstLine="720"/>
-        <w:rPr>
-          <w:rFonts w:ascii="Times" w:hAnsi="Times"/>
-          <w:sz w:val="28"/>
-          <w:szCs w:val="28"/>
-        </w:rPr>
-      </w:pPr>
-      <w:r>
-        <w:rPr>
-          <w:rFonts w:ascii="Times" w:hAnsi="Times"/>
-          <w:sz w:val="28"/>
-          <w:szCs w:val="28"/>
-        </w:rPr>
-        <w:t>Dr. Gregorinsky Gregor</w:t>
-      </w:r>
-      <w:r>
-        <w:rPr>
-          <w:rFonts w:ascii="Times" w:hAnsi="Times"/>
-          <w:sz w:val="28"/>
-          <w:szCs w:val="28"/>
-        </w:rPr>
-        <w:t>y</w:t>
-      </w:r>
-      <w:r>
-        <w:rPr>
-          <w:rFonts w:ascii="Times" w:hAnsi="Times"/>
-          <w:sz w:val="28"/>
-          <w:szCs w:val="28"/>
-        </w:rPr>
-        <w:t xml:space="preserve"> - </w:t>
-      </w:r>
-      <w:r>
-        <w:rPr>
-          <w:rFonts w:ascii="Times" w:hAnsi="Times"/>
-          <w:b/>
-          <w:sz w:val="28"/>
-          <w:szCs w:val="28"/>
-        </w:rPr>
-        <w:t>The Professor</w:t>
-      </w:r>
-    </w:p>
-    <w:p>
-      <w:pPr>
-        <w:rPr>
-          <w:rFonts w:ascii="Times" w:hAnsi="Times"/>
-          <w:b/>
-          <w:sz w:val="28"/>
-          <w:szCs w:val="28"/>
-        </w:rPr>
-      </w:pPr>
-    </w:p>
-    <w:p>
-      <w:pPr>
-        <w:rPr>
-          <w:rFonts w:ascii="Times" w:hAnsi="Times"/>
-          <w:sz w:val="28"/>
-          <w:szCs w:val="28"/>
-        </w:rPr>
-      </w:pPr>
-      <w:r>
-        <w:rPr>
-          <w:rFonts w:ascii="Times" w:hAnsi="Times"/>
-          <w:sz w:val="28"/>
-          <w:szCs w:val="28"/>
-        </w:rPr>
-        <w:t xml:space="preserve">3. </w:t>
-      </w:r>
-      <w:r>
-        <w:rPr>
-          <w:rFonts w:ascii="Times" w:hAnsi="Times"/>
-          <w:sz w:val="28"/>
-          <w:szCs w:val="28"/>
-          <w:u w:val="single"/>
-        </w:rPr>
-        <w:t>Preconditions</w:t>
-      </w:r>
-    </w:p>
-    <w:p>
-      <w:pPr>
-        <w:rPr>
-          <w:rFonts w:ascii="Times New Roman" w:hAnsi="Times New Roman" w:cs="Times New Roman"/>
-          <w:sz w:val="28"/>
-        </w:rPr>
-      </w:pPr>
-      <w:r>
-        <w:tab/>
-      </w:r>
-      <w:r>
-        <w:rPr>
-          <w:rFonts w:ascii="Times New Roman" w:hAnsi="Times New Roman" w:cs="Times New Roman"/>
-          <w:sz w:val="28"/>
-        </w:rPr>
-        <w:t xml:space="preserve">The interactive board </w:t>
-      </w:r>
-      <w:r>
-        <w:rPr>
-          <w:rFonts w:ascii="Times New Roman" w:hAnsi="Times New Roman" w:cs="Times New Roman"/>
-          <w:sz w:val="28"/>
-        </w:rPr>
-        <w:t>is turned on and has network access.</w:t>
-      </w:r>
-    </w:p>
-    <w:p>
-      <w:pPr>
-        <w:ind w:left="720"/>
-        <w:rPr>
-          <w:rFonts w:ascii="Times New Roman" w:hAnsi="Times New Roman" w:cs="Times New Roman"/>
-          <w:sz w:val="28"/>
-        </w:rPr>
-      </w:pPr>
-      <w:r>
-        <w:rPr>
-          <w:rFonts w:ascii="Times New Roman" w:hAnsi="Times New Roman" w:cs="Times New Roman"/>
-          <w:sz w:val="28"/>
-        </w:rPr>
-        <w:t>The IT Staff member has received the final version of the edited text from the professor.</w:t>
-      </w:r>
-    </w:p>
-    <w:p>
-      <w:pPr>
-        <w:ind w:left="720"/>
-        <w:rPr>
-          <w:rFonts w:ascii="Times New Roman" w:hAnsi="Times New Roman" w:cs="Times New Roman"/>
-          <w:sz w:val="28"/>
-        </w:rPr>
-      </w:pPr>
-      <w:r>
-        <w:rPr>
-          <w:rFonts w:ascii="Times New Roman" w:hAnsi="Times New Roman" w:cs="Times New Roman"/>
-          <w:sz w:val="28"/>
-        </w:rPr>
-        <w:t>The professor is content with his changes and did not insert some SQL scripts into the text which will drop all the database tables.</w:t>
-      </w:r>
-    </w:p>
-    <w:p>
-      <w:pPr>
-        <w:ind w:left="720"/>
-        <w:rPr>
-          <w:rFonts w:ascii="Times New Roman" w:hAnsi="Times New Roman" w:cs="Times New Roman"/>
-          <w:sz w:val="28"/>
-        </w:rPr>
-      </w:pPr>
-    </w:p>
-    <w:p>
-      <w:pPr>
-        <w:rPr>
-          <w:rFonts w:ascii="Times New Roman" w:hAnsi="Times New Roman" w:cs="Times New Roman"/>
-          <w:sz w:val="28"/>
-        </w:rPr>
-      </w:pPr>
-      <w:r>
-        <w:rPr>
-          <w:rFonts w:ascii="Times New Roman" w:hAnsi="Times New Roman" w:cs="Times New Roman"/>
-          <w:sz w:val="28"/>
-        </w:rPr>
-        <w:t xml:space="preserve">4. </w:t>
-      </w:r>
-      <w:r>
-        <w:rPr>
-          <w:rFonts w:ascii="Times New Roman" w:hAnsi="Times New Roman" w:cs="Times New Roman"/>
-          <w:sz w:val="28"/>
-          <w:u w:val="single"/>
-        </w:rPr>
-        <w:t>Basic Flow</w:t>
-      </w:r>
-    </w:p>
-    <w:p>
-      <w:pPr>
-        <w:rPr>
-          <w:rFonts w:ascii="Times New Roman" w:hAnsi="Times New Roman" w:cs="Times New Roman"/>
-          <w:sz w:val="28"/>
-        </w:rPr>
-      </w:pPr>
-      <w:r>
-        <w:tab/>
-      </w:r>
-      <w:r>
-        <w:rPr>
-          <w:rFonts w:ascii="Times New Roman" w:hAnsi="Times New Roman" w:cs="Times New Roman"/>
-          <w:sz w:val="28"/>
-        </w:rPr>
-        <w:t>(Actual events, this needs to be written in)</w:t>
-      </w:r>
-    </w:p>
-    <w:p>
-      <w:pPr>
-        <w:rPr>
-          <w:rFonts w:ascii="Times New Roman" w:hAnsi="Times New Roman" w:cs="Times New Roman"/>
-          <w:sz w:val="28"/>
-        </w:rPr>
-      </w:pPr>
-    </w:p>
-    <w:p>
-      <w:pPr>
-        <w:rPr>
-          <w:rFonts w:ascii="Times" w:hAnsi="Times"/>
-          <w:sz w:val="28"/>
-          <w:szCs w:val="28"/>
-          <w:u w:val="single"/>
-        </w:rPr>
-      </w:pPr>
-      <w:r>
-        <w:rPr>
-          <w:rFonts w:ascii="Times" w:hAnsi="Times"/>
-          <w:sz w:val="28"/>
-          <w:szCs w:val="28"/>
-        </w:rPr>
-        <w:t>5.</w:t>
-      </w:r>
-      <w:r>
-        <w:rPr>
-          <w:rFonts w:ascii="Times" w:hAnsi="Times"/>
-          <w:sz w:val="28"/>
-          <w:szCs w:val="28"/>
-        </w:rPr>
-        <w:t xml:space="preserve"> </w:t>
-      </w:r>
-      <w:r>
-        <w:rPr>
-          <w:rFonts w:ascii="Times" w:hAnsi="Times"/>
-          <w:sz w:val="28"/>
-          <w:szCs w:val="28"/>
-          <w:u w:val="single"/>
-        </w:rPr>
-        <w:t>Alternative Flow</w:t>
-      </w:r>
-    </w:p>
-    <w:p>
-      <w:pPr>
-        <w:rPr>
-          <w:rFonts w:ascii="Times" w:hAnsi="Times"/>
-          <w:sz w:val="28"/>
-          <w:szCs w:val="28"/>
-        </w:rPr>
-      </w:pPr>
-      <w:r>
-        <w:rPr>
-          <w:rFonts w:ascii="Times" w:hAnsi="Times"/>
-          <w:sz w:val="28"/>
-          <w:szCs w:val="28"/>
-        </w:rPr>
         <w:tab/>
         <w:t>(This will contain things what if the interactive board does not work, the power’s off, or the program (*knocks three times on wood*) crashes)</w:t>
       </w:r>
@@ -2885,7 +2741,6 @@
           <w:sz w:val="28"/>
           <w:szCs w:val="28"/>
         </w:rPr>
-        <w:lastRenderedPageBreak/>
         <w:t xml:space="preserve">6. </w:t>
       </w:r>
       <w:r>
@@ -3774,25 +3629,7 @@
           <w:sz w:val="28"/>
           <w:szCs w:val="28"/>
         </w:rPr>
-        <w:t xml:space="preserve">Respectable, Literate, </w:t>
-      </w:r>
-      <w:proofErr w:type="gramStart"/>
-      <w:r>
-        <w:rPr>
-          <w:rFonts w:ascii="Times" w:hAnsi="Times"/>
-          <w:sz w:val="28"/>
-          <w:szCs w:val="28"/>
-        </w:rPr>
-        <w:t>Not</w:t>
-      </w:r>
-      <w:proofErr w:type="gramEnd"/>
-      <w:r>
-        <w:rPr>
-          <w:rFonts w:ascii="Times" w:hAnsi="Times"/>
-          <w:sz w:val="28"/>
-          <w:szCs w:val="28"/>
-        </w:rPr>
-        <w:t xml:space="preserve"> so adept at technology but willing to learn, prideful (that is, he's proud of his achievements)</w:t>
+        <w:t>Respectable, Literate, Not so adept at technology but willing to learn, prideful (that is, he's proud of his achievements)</w:t>
       </w:r>
     </w:p>
     <w:p>
@@ -3889,6 +3726,7 @@
           <w:szCs w:val="28"/>
           <w:u w:val="single"/>
         </w:rPr>
+        <w:lastRenderedPageBreak/>
         <w:t>Purpose</w:t>
       </w:r>
       <w:r>
@@ -3922,16 +3760,7 @@
           <w:sz w:val="28"/>
           <w:szCs w:val="28"/>
         </w:rPr>
-        <w:t xml:space="preserve"> can use the interactive board to view any information displayed there, but because he is one of the subjects on the board, he </w:t>
-      </w:r>
-      <w:r>
-        <w:rPr>
-          <w:rFonts w:ascii="Times" w:hAnsi="Times"/>
-          <w:sz w:val="28"/>
-          <w:szCs w:val="28"/>
-        </w:rPr>
-        <w:lastRenderedPageBreak/>
-        <w:t>may request to change any background information displayed. He has free reign over the text content as long as it is within some boundaries.</w:t>
+        <w:t xml:space="preserve"> can use the interactive board to view any information displayed there, but because he is one of the subjects on the board, he may request to change any background information displayed. He has free reign over the text content as long as it is within some boundaries.</w:t>
       </w:r>
     </w:p>
     <w:p>
@@ -4087,7 +3916,6 @@
         </w:rPr>
         <w:t xml:space="preserve">Use Case - </w:t>
       </w:r>
-      <w:proofErr w:type="gramStart"/>
       <w:r>
         <w:rPr>
           <w:rFonts w:ascii="Times" w:hAnsi="Times"/>
@@ -4106,7 +3934,6 @@
         </w:rPr>
         <w:t xml:space="preserve"> :</w:t>
       </w:r>
-      <w:proofErr w:type="gramEnd"/>
     </w:p>
     <w:p>
       <w:pPr>
@@ -4457,6 +4284,7 @@
           <w:sz w:val="28"/>
           <w:szCs w:val="28"/>
         </w:rPr>
+        <w:lastRenderedPageBreak/>
         <w:t xml:space="preserve">5. </w:t>
       </w:r>
       <w:r>
@@ -4483,7 +4311,6 @@
           <w:sz w:val="28"/>
           <w:szCs w:val="28"/>
         </w:rPr>
-        <w:lastRenderedPageBreak/>
         <w:tab/>
         <w:t>(This will contain things what if the interactive board does not work, the power’s off, or the program (*knocks three times on wood*) crashes)</w:t>
       </w:r>
@@ -5533,6 +5360,7 @@
           <w:szCs w:val="28"/>
           <w:u w:val="single"/>
         </w:rPr>
+        <w:lastRenderedPageBreak/>
         <w:t>Motivation</w:t>
       </w:r>
       <w:r>
@@ -5631,25 +5459,7 @@
           <w:sz w:val="28"/>
           <w:szCs w:val="28"/>
         </w:rPr>
-        <w:t>There can be many versions of a "visitor". It can be someone who isn't connected with the college or an Alumni. The goal is that they are intrigued by the interactive board and its displayed information and want to learn more about the professors or the campus. With the touch of a.</w:t>
-      </w:r>
-      <w:proofErr w:type="gramStart"/>
-      <w:r>
-        <w:rPr>
-          <w:rFonts w:ascii="Times" w:hAnsi="Times"/>
-          <w:sz w:val="28"/>
-          <w:szCs w:val="28"/>
-        </w:rPr>
-        <w:t>..well</w:t>
-      </w:r>
-      <w:proofErr w:type="gramEnd"/>
-      <w:r>
-        <w:rPr>
-          <w:rFonts w:ascii="Times" w:hAnsi="Times"/>
-          <w:sz w:val="28"/>
-          <w:szCs w:val="28"/>
-        </w:rPr>
-        <w:t xml:space="preserve">, </w:t>
+        <w:t xml:space="preserve">There can be many versions of a "visitor". It can be someone who isn't connected with the college or an Alumni. The goal is that they are intrigued by the interactive board and its displayed information and want to learn more about the professors or the campus. With the touch of a...well, </w:t>
       </w:r>
       <w:r>
         <w:rPr>
@@ -5784,9 +5594,8 @@
           <w:szCs w:val="28"/>
           <w:u w:val="single"/>
         </w:rPr>
-        <w:t xml:space="preserve"> - </w:t>
-      </w:r>
-      <w:proofErr w:type="gramStart"/>
+        <w:t xml:space="preserve"> - Student </w:t>
+      </w:r>
       <w:r>
         <w:rPr>
           <w:rFonts w:ascii="Times" w:hAnsi="Times"/>
@@ -5794,18 +5603,8 @@
           <w:szCs w:val="28"/>
           <w:u w:val="single"/>
         </w:rPr>
-        <w:t xml:space="preserve">Student </w:t>
-      </w:r>
-      <w:r>
-        <w:rPr>
-          <w:rFonts w:ascii="Times" w:hAnsi="Times"/>
-          <w:sz w:val="40"/>
-          <w:szCs w:val="28"/>
-          <w:u w:val="single"/>
-        </w:rPr>
         <w:t>:</w:t>
       </w:r>
-      <w:proofErr w:type="gramEnd"/>
     </w:p>
     <w:p>
       <w:pPr>
@@ -6124,6 +5923,7 @@
           <w:sz w:val="28"/>
           <w:szCs w:val="28"/>
         </w:rPr>
+        <w:lastRenderedPageBreak/>
         <w:tab/>
         <w:t>(This will contain things what if the interactive board does not work, the power’s off, or the program (*knocks three times on wood*) crashes)</w:t>
       </w:r>
@@ -6152,7 +5952,6 @@
           <w:sz w:val="28"/>
           <w:szCs w:val="28"/>
         </w:rPr>
-        <w:lastRenderedPageBreak/>
         <w:t xml:space="preserve">6. </w:t>
       </w:r>
       <w:r>
@@ -6796,656 +6595,618 @@
           <w:szCs w:val="28"/>
           <w:u w:val="single"/>
         </w:rPr>
+        <w:t>Motivation</w:t>
+      </w:r>
+      <w:r>
+        <w:rPr>
+          <w:rFonts w:ascii="Times" w:hAnsi="Times"/>
+          <w:sz w:val="28"/>
+          <w:szCs w:val="28"/>
+        </w:rPr>
+        <w:t xml:space="preserve">: </w:t>
+      </w:r>
+      <w:r>
+        <w:rPr>
+          <w:rFonts w:ascii="Times" w:hAnsi="Times"/>
+          <w:sz w:val="28"/>
+          <w:szCs w:val="28"/>
+        </w:rPr>
+        <w:t>Spend time wondering at today's gizmos the whippersnappers like to use.</w:t>
+      </w:r>
+    </w:p>
+    <w:p>
+      <w:pPr>
+        <w:rPr>
+          <w:rFonts w:ascii="Times" w:hAnsi="Times"/>
+          <w:sz w:val="28"/>
+          <w:szCs w:val="28"/>
+        </w:rPr>
+      </w:pPr>
+    </w:p>
+    <w:p>
+      <w:pPr>
+        <w:rPr>
+          <w:rFonts w:ascii="Times" w:hAnsi="Times"/>
+          <w:sz w:val="28"/>
+          <w:szCs w:val="28"/>
+          <w:u w:val="single"/>
+        </w:rPr>
+      </w:pPr>
+    </w:p>
+    <w:p>
+      <w:pPr>
+        <w:rPr>
+          <w:rFonts w:ascii="Times" w:hAnsi="Times"/>
+          <w:sz w:val="28"/>
+          <w:szCs w:val="28"/>
+          <w:u w:val="single"/>
+        </w:rPr>
+      </w:pPr>
+    </w:p>
+    <w:p>
+      <w:pPr>
+        <w:rPr>
+          <w:rFonts w:ascii="Times" w:hAnsi="Times"/>
+          <w:sz w:val="28"/>
+          <w:szCs w:val="28"/>
+          <w:u w:val="single"/>
+        </w:rPr>
+      </w:pPr>
+    </w:p>
+    <w:p>
+      <w:pPr>
+        <w:rPr>
+          <w:rFonts w:ascii="Times" w:hAnsi="Times"/>
+          <w:sz w:val="28"/>
+          <w:szCs w:val="28"/>
+        </w:rPr>
+      </w:pPr>
+      <w:r>
+        <w:rPr>
+          <w:rFonts w:ascii="Times" w:hAnsi="Times"/>
+          <w:sz w:val="28"/>
+          <w:szCs w:val="28"/>
+          <w:u w:val="single"/>
+        </w:rPr>
+        <w:t>Purpose</w:t>
+      </w:r>
+      <w:r>
+        <w:rPr>
+          <w:rFonts w:ascii="Times" w:hAnsi="Times"/>
+          <w:sz w:val="28"/>
+          <w:szCs w:val="28"/>
+        </w:rPr>
+        <w:t xml:space="preserve">:  </w:t>
+      </w:r>
+    </w:p>
+    <w:p>
+      <w:pPr>
+        <w:rPr>
+          <w:rFonts w:ascii="Times" w:hAnsi="Times"/>
+          <w:sz w:val="28"/>
+          <w:szCs w:val="28"/>
+        </w:rPr>
+      </w:pPr>
+      <w:r>
+        <w:rPr>
+          <w:rFonts w:ascii="Times" w:hAnsi="Times"/>
+          <w:sz w:val="28"/>
+          <w:szCs w:val="28"/>
+        </w:rPr>
+        <w:t xml:space="preserve">This persona is a challenge as itself, we'll need to modify and design the application use so it suits to those who do not use technology on a day-to-day basis. Their purpose on the application use is that of any other, to perceive new information, but guiding these Senior citizen to a successful result is </w:t>
+      </w:r>
+      <w:r>
+        <w:rPr>
+          <w:rFonts w:ascii="Times" w:hAnsi="Times"/>
+          <w:sz w:val="28"/>
+          <w:szCs w:val="28"/>
+        </w:rPr>
+        <w:t>a invaluable achievement.</w:t>
+      </w:r>
+    </w:p>
+    <w:p>
+      <w:pPr>
+        <w:rPr>
+          <w:rFonts w:ascii="Times" w:hAnsi="Times"/>
+          <w:sz w:val="28"/>
+          <w:szCs w:val="28"/>
+        </w:rPr>
+      </w:pPr>
+    </w:p>
+    <w:p>
+      <w:pPr>
+        <w:rPr>
+          <w:rFonts w:ascii="Times" w:hAnsi="Times"/>
+          <w:sz w:val="28"/>
+          <w:szCs w:val="28"/>
+        </w:rPr>
+      </w:pPr>
+    </w:p>
+    <w:p>
+      <w:pPr>
+        <w:rPr>
+          <w:rFonts w:ascii="Times" w:hAnsi="Times"/>
+          <w:sz w:val="28"/>
+          <w:szCs w:val="28"/>
+        </w:rPr>
+      </w:pPr>
+    </w:p>
+    <w:p>
+      <w:pPr>
+        <w:rPr>
+          <w:rFonts w:ascii="Times" w:hAnsi="Times"/>
+          <w:sz w:val="28"/>
+          <w:szCs w:val="28"/>
+        </w:rPr>
+      </w:pPr>
+    </w:p>
+    <w:p>
+      <w:pPr>
+        <w:rPr>
+          <w:rFonts w:ascii="Times" w:hAnsi="Times"/>
+          <w:sz w:val="28"/>
+          <w:szCs w:val="28"/>
+        </w:rPr>
+      </w:pPr>
+    </w:p>
+    <w:p>
+      <w:pPr>
+        <w:rPr>
+          <w:rFonts w:ascii="Times" w:hAnsi="Times"/>
+          <w:sz w:val="28"/>
+          <w:szCs w:val="28"/>
+        </w:rPr>
+      </w:pPr>
+    </w:p>
+    <w:p>
+      <w:pPr>
+        <w:rPr>
+          <w:rFonts w:ascii="Times" w:hAnsi="Times"/>
+          <w:sz w:val="28"/>
+          <w:szCs w:val="28"/>
+        </w:rPr>
+      </w:pPr>
+    </w:p>
+    <w:p>
+      <w:pPr>
+        <w:rPr>
+          <w:rFonts w:ascii="Times" w:hAnsi="Times"/>
+          <w:sz w:val="28"/>
+          <w:szCs w:val="28"/>
+        </w:rPr>
+      </w:pPr>
+    </w:p>
+    <w:p>
+      <w:pPr>
+        <w:rPr>
+          <w:rFonts w:ascii="Times" w:hAnsi="Times"/>
+          <w:sz w:val="28"/>
+          <w:szCs w:val="28"/>
+        </w:rPr>
+      </w:pPr>
+    </w:p>
+    <w:p>
+      <w:pPr>
+        <w:rPr>
+          <w:rFonts w:ascii="Times" w:hAnsi="Times"/>
+          <w:sz w:val="28"/>
+          <w:szCs w:val="28"/>
+        </w:rPr>
+      </w:pPr>
+    </w:p>
+    <w:p>
+      <w:pPr>
+        <w:rPr>
+          <w:rFonts w:ascii="Times" w:hAnsi="Times"/>
+          <w:sz w:val="40"/>
+          <w:szCs w:val="28"/>
+          <w:u w:val="single"/>
+        </w:rPr>
+      </w:pPr>
+      <w:r>
+        <w:rPr>
+          <w:rFonts w:ascii="Times" w:hAnsi="Times"/>
+          <w:sz w:val="40"/>
+          <w:szCs w:val="28"/>
+          <w:u w:val="single"/>
+        </w:rPr>
+        <w:t>Use Case</w:t>
+      </w:r>
+      <w:r>
+        <w:rPr>
+          <w:rFonts w:ascii="Times" w:hAnsi="Times"/>
+          <w:sz w:val="40"/>
+          <w:szCs w:val="28"/>
+          <w:u w:val="single"/>
+        </w:rPr>
+        <w:t xml:space="preserve"> - </w:t>
+      </w:r>
+      <w:r>
+        <w:rPr>
+          <w:rFonts w:ascii="Times" w:hAnsi="Times"/>
+          <w:sz w:val="40"/>
+          <w:szCs w:val="28"/>
+          <w:u w:val="single"/>
+        </w:rPr>
+        <w:t>Senior</w:t>
+      </w:r>
+      <w:r>
+        <w:rPr>
+          <w:rFonts w:ascii="Times" w:hAnsi="Times"/>
+          <w:sz w:val="40"/>
+          <w:szCs w:val="28"/>
+          <w:u w:val="single"/>
+        </w:rPr>
+        <w:t xml:space="preserve"> </w:t>
+      </w:r>
+      <w:r>
+        <w:rPr>
+          <w:rFonts w:ascii="Times" w:hAnsi="Times"/>
+          <w:sz w:val="40"/>
+          <w:szCs w:val="28"/>
+          <w:u w:val="single"/>
+        </w:rPr>
+        <w:t>:</w:t>
+      </w:r>
+    </w:p>
+    <w:p>
+      <w:pPr>
+        <w:rPr>
+          <w:rFonts w:ascii="Times" w:hAnsi="Times"/>
+          <w:sz w:val="28"/>
+          <w:szCs w:val="28"/>
+        </w:rPr>
+      </w:pPr>
+      <w:r>
+        <w:rPr>
+          <w:rFonts w:ascii="Times" w:hAnsi="Times"/>
+          <w:sz w:val="28"/>
+          <w:szCs w:val="28"/>
+        </w:rPr>
+        <w:t xml:space="preserve">1. </w:t>
+      </w:r>
+      <w:r>
+        <w:rPr>
+          <w:rFonts w:ascii="Times" w:hAnsi="Times"/>
+          <w:sz w:val="28"/>
+          <w:szCs w:val="28"/>
+          <w:u w:val="single"/>
+        </w:rPr>
+        <w:t>Scenario Description</w:t>
+      </w:r>
+    </w:p>
+    <w:p>
+      <w:pPr>
+        <w:rPr>
+          <w:rFonts w:ascii="Times" w:hAnsi="Times"/>
+        </w:rPr>
+      </w:pPr>
+      <w:r>
+        <w:rPr>
+          <w:rFonts w:ascii="Times" w:hAnsi="Times"/>
+          <w:sz w:val="28"/>
+          <w:szCs w:val="28"/>
+        </w:rPr>
+        <w:tab/>
+      </w:r>
+      <w:r>
+        <w:rPr>
+          <w:rFonts w:ascii="Times" w:hAnsi="Times"/>
+          <w:sz w:val="28"/>
+          <w:szCs w:val="28"/>
+        </w:rPr>
+        <w:t>Harold wants to stop by Gregory's office to catch up on their Great Wal-Mart War stories</w:t>
+      </w:r>
+      <w:r>
+        <w:rPr>
+          <w:rFonts w:ascii="Times" w:hAnsi="Times"/>
+          <w:sz w:val="28"/>
+          <w:szCs w:val="28"/>
+        </w:rPr>
+        <w:t>.</w:t>
+      </w:r>
+      <w:r>
+        <w:rPr>
+          <w:rFonts w:ascii="Times" w:hAnsi="Times"/>
+          <w:sz w:val="28"/>
+          <w:szCs w:val="28"/>
+        </w:rPr>
+        <w:t xml:space="preserve"> He's too impatient to talk to the young blood at the reception deeming he would not get enough respect, he turns to the cold emotionless machine that is the interactive blackboard.</w:t>
+      </w:r>
+    </w:p>
+    <w:p>
+      <w:pPr>
+        <w:rPr>
+          <w:rFonts w:ascii="Times" w:hAnsi="Times"/>
+          <w:sz w:val="28"/>
+          <w:szCs w:val="28"/>
+        </w:rPr>
+      </w:pPr>
+    </w:p>
+    <w:p>
+      <w:pPr>
+        <w:rPr>
+          <w:rFonts w:ascii="Times" w:hAnsi="Times"/>
+          <w:sz w:val="28"/>
+          <w:szCs w:val="28"/>
+        </w:rPr>
+      </w:pPr>
+      <w:r>
+        <w:rPr>
+          <w:rFonts w:ascii="Times" w:hAnsi="Times"/>
+          <w:sz w:val="28"/>
+          <w:szCs w:val="28"/>
+        </w:rPr>
+        <w:t>2.</w:t>
+      </w:r>
+      <w:r>
+        <w:rPr>
+          <w:rFonts w:ascii="Times" w:hAnsi="Times"/>
+          <w:sz w:val="28"/>
+          <w:szCs w:val="28"/>
+        </w:rPr>
+        <w:t xml:space="preserve"> </w:t>
+      </w:r>
+      <w:r>
+        <w:rPr>
+          <w:rFonts w:ascii="Times" w:hAnsi="Times"/>
+          <w:sz w:val="28"/>
+          <w:szCs w:val="28"/>
+          <w:u w:val="single"/>
+        </w:rPr>
+        <w:t>Actors</w:t>
+      </w:r>
+    </w:p>
+    <w:p>
+      <w:pPr>
+        <w:ind w:firstLine="720"/>
+        <w:rPr>
+          <w:rFonts w:ascii="Times" w:hAnsi="Times"/>
+          <w:b/>
+          <w:sz w:val="28"/>
+          <w:szCs w:val="28"/>
+        </w:rPr>
+      </w:pPr>
+      <w:r>
+        <w:rPr>
+          <w:rFonts w:ascii="Times" w:hAnsi="Times"/>
+          <w:sz w:val="28"/>
+          <w:szCs w:val="28"/>
+        </w:rPr>
+        <w:t>Harold</w:t>
+      </w:r>
+      <w:r>
+        <w:rPr>
+          <w:rFonts w:ascii="Times" w:hAnsi="Times"/>
+          <w:sz w:val="28"/>
+          <w:szCs w:val="28"/>
+        </w:rPr>
+        <w:t xml:space="preserve"> </w:t>
+      </w:r>
+      <w:r>
+        <w:rPr>
+          <w:rFonts w:ascii="Times" w:hAnsi="Times"/>
+          <w:sz w:val="28"/>
+          <w:szCs w:val="28"/>
+        </w:rPr>
+        <w:t>Stock</w:t>
+      </w:r>
+      <w:r>
+        <w:rPr>
+          <w:rFonts w:ascii="Times" w:hAnsi="Times"/>
+          <w:sz w:val="28"/>
+          <w:szCs w:val="28"/>
+        </w:rPr>
+        <w:t xml:space="preserve"> </w:t>
+      </w:r>
+      <w:r>
+        <w:rPr>
+          <w:rFonts w:ascii="Times" w:hAnsi="Times"/>
+          <w:sz w:val="28"/>
+          <w:szCs w:val="28"/>
+        </w:rPr>
+        <w:t xml:space="preserve">– </w:t>
+      </w:r>
+      <w:r>
+        <w:rPr>
+          <w:rFonts w:ascii="Times" w:hAnsi="Times"/>
+          <w:b/>
+          <w:sz w:val="28"/>
+          <w:szCs w:val="28"/>
+        </w:rPr>
+        <w:t>Senior</w:t>
+      </w:r>
+    </w:p>
+    <w:p>
+      <w:pPr>
+        <w:rPr>
+          <w:rFonts w:ascii="Times" w:hAnsi="Times"/>
+          <w:b/>
+          <w:sz w:val="28"/>
+          <w:szCs w:val="28"/>
+        </w:rPr>
+      </w:pPr>
+    </w:p>
+    <w:p>
+      <w:pPr>
+        <w:rPr>
+          <w:rFonts w:ascii="Times" w:hAnsi="Times"/>
+          <w:sz w:val="28"/>
+          <w:szCs w:val="28"/>
+        </w:rPr>
+      </w:pPr>
+      <w:r>
+        <w:rPr>
+          <w:rFonts w:ascii="Times" w:hAnsi="Times"/>
+          <w:sz w:val="28"/>
+          <w:szCs w:val="28"/>
+        </w:rPr>
+        <w:t xml:space="preserve">3. </w:t>
+      </w:r>
+      <w:r>
+        <w:rPr>
+          <w:rFonts w:ascii="Times" w:hAnsi="Times"/>
+          <w:sz w:val="28"/>
+          <w:szCs w:val="28"/>
+          <w:u w:val="single"/>
+        </w:rPr>
+        <w:t>Preconditions</w:t>
+      </w:r>
+    </w:p>
+    <w:p>
+      <w:pPr>
+        <w:rPr>
+          <w:rFonts w:ascii="Times New Roman" w:hAnsi="Times New Roman" w:cs="Times New Roman"/>
+          <w:sz w:val="28"/>
+        </w:rPr>
+      </w:pPr>
+      <w:r>
+        <w:tab/>
+      </w:r>
+      <w:r>
+        <w:rPr>
+          <w:rFonts w:ascii="Times New Roman" w:hAnsi="Times New Roman" w:cs="Times New Roman"/>
+          <w:sz w:val="28"/>
+        </w:rPr>
+        <w:t xml:space="preserve">The interactive board </w:t>
+      </w:r>
+      <w:r>
+        <w:rPr>
+          <w:rFonts w:ascii="Times New Roman" w:hAnsi="Times New Roman" w:cs="Times New Roman"/>
+          <w:sz w:val="28"/>
+        </w:rPr>
+        <w:t>is turned on and has network access.</w:t>
+      </w:r>
+    </w:p>
+    <w:p>
+      <w:pPr>
+        <w:ind w:left="720"/>
+        <w:rPr>
+          <w:rFonts w:ascii="Times New Roman" w:hAnsi="Times New Roman" w:cs="Times New Roman"/>
+          <w:sz w:val="28"/>
+        </w:rPr>
+      </w:pPr>
+      <w:r>
+        <w:rPr>
+          <w:rFonts w:ascii="Times New Roman" w:hAnsi="Times New Roman" w:cs="Times New Roman"/>
+          <w:sz w:val="28"/>
+        </w:rPr>
+        <w:t xml:space="preserve">The </w:t>
+      </w:r>
+      <w:r>
+        <w:rPr>
+          <w:rFonts w:ascii="Times New Roman" w:hAnsi="Times New Roman" w:cs="Times New Roman"/>
+          <w:sz w:val="28"/>
+        </w:rPr>
+        <w:t>Senior has his glasses on</w:t>
+      </w:r>
+      <w:r>
+        <w:rPr>
+          <w:rFonts w:ascii="Times New Roman" w:hAnsi="Times New Roman" w:cs="Times New Roman"/>
+          <w:sz w:val="28"/>
+        </w:rPr>
+        <w:t>.</w:t>
+      </w:r>
+    </w:p>
+    <w:p>
+      <w:pPr>
+        <w:rPr>
+          <w:rFonts w:ascii="Times New Roman" w:hAnsi="Times New Roman" w:cs="Times New Roman"/>
+          <w:sz w:val="28"/>
+        </w:rPr>
+      </w:pPr>
+      <w:r>
+        <w:rPr>
+          <w:rFonts w:ascii="Times New Roman" w:hAnsi="Times New Roman" w:cs="Times New Roman"/>
+          <w:sz w:val="28"/>
+        </w:rPr>
+        <w:t xml:space="preserve">4. </w:t>
+      </w:r>
+      <w:r>
+        <w:rPr>
+          <w:rFonts w:ascii="Times New Roman" w:hAnsi="Times New Roman" w:cs="Times New Roman"/>
+          <w:sz w:val="28"/>
+          <w:u w:val="single"/>
+        </w:rPr>
+        <w:t>Basic Flow</w:t>
+      </w:r>
+    </w:p>
+    <w:p>
+      <w:pPr>
+        <w:rPr>
+          <w:rFonts w:ascii="Times New Roman" w:hAnsi="Times New Roman" w:cs="Times New Roman"/>
+          <w:sz w:val="28"/>
+        </w:rPr>
+      </w:pPr>
+      <w:r>
+        <w:tab/>
+      </w:r>
+      <w:r>
+        <w:rPr>
+          <w:rFonts w:ascii="Times New Roman" w:hAnsi="Times New Roman" w:cs="Times New Roman"/>
+          <w:sz w:val="28"/>
+        </w:rPr>
+        <w:t>(Actual events, this needs to be written in)</w:t>
+      </w:r>
+    </w:p>
+    <w:p>
+      <w:pPr>
+        <w:rPr>
+          <w:rFonts w:ascii="Times New Roman" w:hAnsi="Times New Roman" w:cs="Times New Roman"/>
+          <w:sz w:val="28"/>
+        </w:rPr>
+      </w:pPr>
+    </w:p>
+    <w:p>
+      <w:pPr>
+        <w:rPr>
+          <w:rFonts w:ascii="Times" w:hAnsi="Times"/>
+          <w:sz w:val="28"/>
+          <w:szCs w:val="28"/>
+          <w:u w:val="single"/>
+        </w:rPr>
+      </w:pPr>
+      <w:r>
+        <w:rPr>
+          <w:rFonts w:ascii="Times" w:hAnsi="Times"/>
+          <w:sz w:val="28"/>
+          <w:szCs w:val="28"/>
+        </w:rPr>
+        <w:t>5.</w:t>
+      </w:r>
+      <w:r>
+        <w:rPr>
+          <w:rFonts w:ascii="Times" w:hAnsi="Times"/>
+          <w:sz w:val="28"/>
+          <w:szCs w:val="28"/>
+        </w:rPr>
+        <w:t xml:space="preserve"> </w:t>
+      </w:r>
+      <w:r>
+        <w:rPr>
+          <w:rFonts w:ascii="Times" w:hAnsi="Times"/>
+          <w:sz w:val="28"/>
+          <w:szCs w:val="28"/>
+          <w:u w:val="single"/>
+        </w:rPr>
+        <w:t>Alternative Flow</w:t>
+      </w:r>
+    </w:p>
+    <w:p>
+      <w:pPr>
+        <w:rPr>
+          <w:rFonts w:ascii="Times" w:hAnsi="Times"/>
+          <w:sz w:val="28"/>
+          <w:szCs w:val="28"/>
+        </w:rPr>
+      </w:pPr>
+      <w:r>
+        <w:rPr>
+          <w:rFonts w:ascii="Times" w:hAnsi="Times"/>
+          <w:sz w:val="28"/>
+          <w:szCs w:val="28"/>
+        </w:rPr>
         <w:lastRenderedPageBreak/>
-        <w:t>Motivation</w:t>
-      </w:r>
-      <w:r>
-        <w:rPr>
-          <w:rFonts w:ascii="Times" w:hAnsi="Times"/>
-          <w:sz w:val="28"/>
-          <w:szCs w:val="28"/>
-        </w:rPr>
-        <w:t xml:space="preserve">: </w:t>
-      </w:r>
-      <w:r>
-        <w:rPr>
-          <w:rFonts w:ascii="Times" w:hAnsi="Times"/>
-          <w:sz w:val="28"/>
-          <w:szCs w:val="28"/>
-        </w:rPr>
-        <w:t>Spend time wondering at today's gizmos the whippersnappers like to use.</w:t>
-      </w:r>
-    </w:p>
-    <w:p>
-      <w:pPr>
-        <w:rPr>
-          <w:rFonts w:ascii="Times" w:hAnsi="Times"/>
-          <w:sz w:val="28"/>
-          <w:szCs w:val="28"/>
-        </w:rPr>
-      </w:pPr>
-    </w:p>
-    <w:p>
-      <w:pPr>
-        <w:rPr>
-          <w:rFonts w:ascii="Times" w:hAnsi="Times"/>
-          <w:sz w:val="28"/>
-          <w:szCs w:val="28"/>
-          <w:u w:val="single"/>
-        </w:rPr>
-      </w:pPr>
-    </w:p>
-    <w:p>
-      <w:pPr>
-        <w:rPr>
-          <w:rFonts w:ascii="Times" w:hAnsi="Times"/>
-          <w:sz w:val="28"/>
-          <w:szCs w:val="28"/>
-          <w:u w:val="single"/>
-        </w:rPr>
-      </w:pPr>
-    </w:p>
-    <w:p>
-      <w:pPr>
-        <w:rPr>
-          <w:rFonts w:ascii="Times" w:hAnsi="Times"/>
-          <w:sz w:val="28"/>
-          <w:szCs w:val="28"/>
-          <w:u w:val="single"/>
-        </w:rPr>
-      </w:pPr>
-    </w:p>
-    <w:p>
-      <w:pPr>
-        <w:rPr>
-          <w:rFonts w:ascii="Times" w:hAnsi="Times"/>
-          <w:sz w:val="28"/>
-          <w:szCs w:val="28"/>
-        </w:rPr>
-      </w:pPr>
-      <w:r>
-        <w:rPr>
-          <w:rFonts w:ascii="Times" w:hAnsi="Times"/>
-          <w:sz w:val="28"/>
-          <w:szCs w:val="28"/>
-          <w:u w:val="single"/>
-        </w:rPr>
-        <w:t>Purpose</w:t>
-      </w:r>
-      <w:r>
-        <w:rPr>
-          <w:rFonts w:ascii="Times" w:hAnsi="Times"/>
-          <w:sz w:val="28"/>
-          <w:szCs w:val="28"/>
-        </w:rPr>
-        <w:t xml:space="preserve">:  </w:t>
-      </w:r>
-    </w:p>
-    <w:p>
-      <w:pPr>
-        <w:rPr>
-          <w:rFonts w:ascii="Times" w:hAnsi="Times"/>
-          <w:sz w:val="28"/>
-          <w:szCs w:val="28"/>
-        </w:rPr>
-      </w:pPr>
-      <w:r>
-        <w:rPr>
-          <w:rFonts w:ascii="Times" w:hAnsi="Times"/>
-          <w:sz w:val="28"/>
-          <w:szCs w:val="28"/>
-        </w:rPr>
-        <w:t xml:space="preserve">This persona is a challenge as itself, we'll need to modify and design the application use so it suits to those who do not use technology on a day-to-day basis. Their purpose on the application use is that of any other, to perceive new information, but guiding </w:t>
-      </w:r>
-      <w:proofErr w:type="gramStart"/>
-      <w:r>
-        <w:rPr>
-          <w:rFonts w:ascii="Times" w:hAnsi="Times"/>
-          <w:sz w:val="28"/>
-          <w:szCs w:val="28"/>
-        </w:rPr>
-        <w:t>these Senior citizen</w:t>
-      </w:r>
-      <w:proofErr w:type="gramEnd"/>
-      <w:r>
-        <w:rPr>
-          <w:rFonts w:ascii="Times" w:hAnsi="Times"/>
-          <w:sz w:val="28"/>
-          <w:szCs w:val="28"/>
-        </w:rPr>
-        <w:t xml:space="preserve"> to a successful result is </w:t>
-      </w:r>
-      <w:r>
-        <w:rPr>
-          <w:rFonts w:ascii="Times" w:hAnsi="Times"/>
-          <w:sz w:val="28"/>
-          <w:szCs w:val="28"/>
-        </w:rPr>
-        <w:t>a invaluable achievement.</w:t>
-      </w:r>
-    </w:p>
-    <w:p>
-      <w:pPr>
-        <w:rPr>
-          <w:rFonts w:ascii="Times" w:hAnsi="Times"/>
-          <w:sz w:val="28"/>
-          <w:szCs w:val="28"/>
-        </w:rPr>
-      </w:pPr>
-    </w:p>
-    <w:p>
-      <w:pPr>
-        <w:rPr>
-          <w:rFonts w:ascii="Times" w:hAnsi="Times"/>
-          <w:sz w:val="28"/>
-          <w:szCs w:val="28"/>
-        </w:rPr>
-      </w:pPr>
-    </w:p>
-    <w:p>
-      <w:pPr>
-        <w:rPr>
-          <w:rFonts w:ascii="Times" w:hAnsi="Times"/>
-          <w:sz w:val="28"/>
-          <w:szCs w:val="28"/>
-        </w:rPr>
-      </w:pPr>
-    </w:p>
-    <w:p>
-      <w:pPr>
-        <w:rPr>
-          <w:rFonts w:ascii="Times" w:hAnsi="Times"/>
-          <w:sz w:val="28"/>
-          <w:szCs w:val="28"/>
-        </w:rPr>
-      </w:pPr>
-    </w:p>
-    <w:p>
-      <w:pPr>
-        <w:rPr>
-          <w:rFonts w:ascii="Times" w:hAnsi="Times"/>
-          <w:sz w:val="28"/>
-          <w:szCs w:val="28"/>
-        </w:rPr>
-      </w:pPr>
-    </w:p>
-    <w:p>
-      <w:pPr>
-        <w:rPr>
-          <w:rFonts w:ascii="Times" w:hAnsi="Times"/>
-          <w:sz w:val="28"/>
-          <w:szCs w:val="28"/>
-        </w:rPr>
-      </w:pPr>
-    </w:p>
-    <w:p>
-      <w:pPr>
-        <w:rPr>
-          <w:rFonts w:ascii="Times" w:hAnsi="Times"/>
-          <w:sz w:val="28"/>
-          <w:szCs w:val="28"/>
-        </w:rPr>
-      </w:pPr>
-    </w:p>
-    <w:p>
-      <w:pPr>
-        <w:rPr>
-          <w:rFonts w:ascii="Times" w:hAnsi="Times"/>
-          <w:sz w:val="28"/>
-          <w:szCs w:val="28"/>
-        </w:rPr>
-      </w:pPr>
-    </w:p>
-    <w:p>
-      <w:pPr>
-        <w:rPr>
-          <w:rFonts w:ascii="Times" w:hAnsi="Times"/>
-          <w:sz w:val="28"/>
-          <w:szCs w:val="28"/>
-        </w:rPr>
-      </w:pPr>
-    </w:p>
-    <w:p>
-      <w:pPr>
-        <w:rPr>
-          <w:rFonts w:ascii="Times" w:hAnsi="Times"/>
-          <w:sz w:val="28"/>
-          <w:szCs w:val="28"/>
-        </w:rPr>
-      </w:pPr>
-    </w:p>
-    <w:p>
-      <w:pPr>
-        <w:rPr>
-          <w:rFonts w:ascii="Times" w:hAnsi="Times"/>
-          <w:sz w:val="40"/>
-          <w:szCs w:val="28"/>
-          <w:u w:val="single"/>
-        </w:rPr>
-      </w:pPr>
-      <w:r>
-        <w:rPr>
-          <w:rFonts w:ascii="Times" w:hAnsi="Times"/>
-          <w:sz w:val="40"/>
-          <w:szCs w:val="28"/>
-          <w:u w:val="single"/>
-        </w:rPr>
-        <w:t>Use Case</w:t>
-      </w:r>
-      <w:r>
-        <w:rPr>
-          <w:rFonts w:ascii="Times" w:hAnsi="Times"/>
-          <w:sz w:val="40"/>
-          <w:szCs w:val="28"/>
-          <w:u w:val="single"/>
-        </w:rPr>
-        <w:t xml:space="preserve"> - </w:t>
-      </w:r>
-      <w:proofErr w:type="gramStart"/>
-      <w:r>
-        <w:rPr>
-          <w:rFonts w:ascii="Times" w:hAnsi="Times"/>
-          <w:sz w:val="40"/>
-          <w:szCs w:val="28"/>
-          <w:u w:val="single"/>
-        </w:rPr>
-        <w:t>Senior</w:t>
-      </w:r>
-      <w:r>
-        <w:rPr>
-          <w:rFonts w:ascii="Times" w:hAnsi="Times"/>
-          <w:sz w:val="40"/>
-          <w:szCs w:val="28"/>
-          <w:u w:val="single"/>
-        </w:rPr>
-        <w:t xml:space="preserve"> </w:t>
-      </w:r>
-      <w:r>
-        <w:rPr>
-          <w:rFonts w:ascii="Times" w:hAnsi="Times"/>
-          <w:sz w:val="40"/>
-          <w:szCs w:val="28"/>
-          <w:u w:val="single"/>
-        </w:rPr>
-        <w:t>:</w:t>
-      </w:r>
-      <w:proofErr w:type="gramEnd"/>
-    </w:p>
-    <w:p>
-      <w:pPr>
-        <w:rPr>
-          <w:rFonts w:ascii="Times" w:hAnsi="Times"/>
-          <w:sz w:val="28"/>
-          <w:szCs w:val="28"/>
-        </w:rPr>
-      </w:pPr>
-      <w:r>
-        <w:rPr>
-          <w:rFonts w:ascii="Times" w:hAnsi="Times"/>
-          <w:sz w:val="28"/>
-          <w:szCs w:val="28"/>
-        </w:rPr>
-        <w:t xml:space="preserve">1. </w:t>
-      </w:r>
-      <w:r>
-        <w:rPr>
-          <w:rFonts w:ascii="Times" w:hAnsi="Times"/>
-          <w:sz w:val="28"/>
-          <w:szCs w:val="28"/>
-          <w:u w:val="single"/>
-        </w:rPr>
-        <w:t>Scenario Description</w:t>
-      </w:r>
-    </w:p>
-    <w:p>
-      <w:pPr>
-        <w:rPr>
-          <w:rFonts w:ascii="Times" w:hAnsi="Times"/>
-        </w:rPr>
-      </w:pPr>
-      <w:r>
-        <w:rPr>
-          <w:rFonts w:ascii="Times" w:hAnsi="Times"/>
-          <w:sz w:val="28"/>
-          <w:szCs w:val="28"/>
-        </w:rPr>
-        <w:tab/>
-      </w:r>
-      <w:r>
-        <w:rPr>
-          <w:rFonts w:ascii="Times" w:hAnsi="Times"/>
-          <w:sz w:val="28"/>
-          <w:szCs w:val="28"/>
-        </w:rPr>
-        <w:t>Harold wants to stop by Gregory's office to catch up on their Great Wal-Mart War stories</w:t>
-      </w:r>
-      <w:r>
-        <w:rPr>
-          <w:rFonts w:ascii="Times" w:hAnsi="Times"/>
-          <w:sz w:val="28"/>
-          <w:szCs w:val="28"/>
-        </w:rPr>
-        <w:t>.</w:t>
-      </w:r>
-      <w:r>
-        <w:rPr>
-          <w:rFonts w:ascii="Times" w:hAnsi="Times"/>
-          <w:sz w:val="28"/>
-          <w:szCs w:val="28"/>
-        </w:rPr>
-        <w:t xml:space="preserve"> He's too impatient to talk to the young blood at the reception deeming he would not get enough </w:t>
-      </w:r>
-      <w:proofErr w:type="gramStart"/>
-      <w:r>
-        <w:rPr>
-          <w:rFonts w:ascii="Times" w:hAnsi="Times"/>
-          <w:sz w:val="28"/>
-          <w:szCs w:val="28"/>
-        </w:rPr>
-        <w:t>respect,</w:t>
-      </w:r>
-      <w:proofErr w:type="gramEnd"/>
-      <w:r>
-        <w:rPr>
-          <w:rFonts w:ascii="Times" w:hAnsi="Times"/>
-          <w:sz w:val="28"/>
-          <w:szCs w:val="28"/>
-        </w:rPr>
-        <w:t xml:space="preserve"> he turns to the cold emotionless machine that is the interactive blackboard.</w:t>
-      </w:r>
-    </w:p>
-    <w:p>
-      <w:pPr>
-        <w:rPr>
-          <w:rFonts w:ascii="Times" w:hAnsi="Times"/>
-          <w:sz w:val="28"/>
-          <w:szCs w:val="28"/>
-        </w:rPr>
-      </w:pPr>
-    </w:p>
-    <w:p>
-      <w:pPr>
-        <w:rPr>
-          <w:rFonts w:ascii="Times" w:hAnsi="Times"/>
-          <w:sz w:val="28"/>
-          <w:szCs w:val="28"/>
-        </w:rPr>
-      </w:pPr>
-      <w:r>
-        <w:rPr>
-          <w:rFonts w:ascii="Times" w:hAnsi="Times"/>
-          <w:sz w:val="28"/>
-          <w:szCs w:val="28"/>
-        </w:rPr>
-        <w:t>2.</w:t>
-      </w:r>
-      <w:r>
-        <w:rPr>
-          <w:rFonts w:ascii="Times" w:hAnsi="Times"/>
-          <w:sz w:val="28"/>
-          <w:szCs w:val="28"/>
-        </w:rPr>
-        <w:t xml:space="preserve"> </w:t>
-      </w:r>
-      <w:r>
-        <w:rPr>
-          <w:rFonts w:ascii="Times" w:hAnsi="Times"/>
-          <w:sz w:val="28"/>
-          <w:szCs w:val="28"/>
-          <w:u w:val="single"/>
-        </w:rPr>
-        <w:t>Actors</w:t>
-      </w:r>
-    </w:p>
-    <w:p>
-      <w:pPr>
-        <w:ind w:firstLine="720"/>
-        <w:rPr>
-          <w:rFonts w:ascii="Times" w:hAnsi="Times"/>
-          <w:b/>
-          <w:sz w:val="28"/>
-          <w:szCs w:val="28"/>
-        </w:rPr>
-      </w:pPr>
-      <w:r>
-        <w:rPr>
-          <w:rFonts w:ascii="Times" w:hAnsi="Times"/>
-          <w:sz w:val="28"/>
-          <w:szCs w:val="28"/>
-        </w:rPr>
-        <w:t>Harold</w:t>
-      </w:r>
-      <w:r>
-        <w:rPr>
-          <w:rFonts w:ascii="Times" w:hAnsi="Times"/>
-          <w:sz w:val="28"/>
-          <w:szCs w:val="28"/>
-        </w:rPr>
-        <w:t xml:space="preserve"> </w:t>
-      </w:r>
-      <w:r>
-        <w:rPr>
-          <w:rFonts w:ascii="Times" w:hAnsi="Times"/>
-          <w:sz w:val="28"/>
-          <w:szCs w:val="28"/>
-        </w:rPr>
-        <w:t>Stock</w:t>
-      </w:r>
-      <w:r>
-        <w:rPr>
-          <w:rFonts w:ascii="Times" w:hAnsi="Times"/>
-          <w:sz w:val="28"/>
-          <w:szCs w:val="28"/>
-        </w:rPr>
-        <w:t xml:space="preserve"> </w:t>
-      </w:r>
-      <w:r>
-        <w:rPr>
-          <w:rFonts w:ascii="Times" w:hAnsi="Times"/>
-          <w:sz w:val="28"/>
-          <w:szCs w:val="28"/>
-        </w:rPr>
-        <w:t xml:space="preserve">– </w:t>
-      </w:r>
-      <w:r>
-        <w:rPr>
-          <w:rFonts w:ascii="Times" w:hAnsi="Times"/>
-          <w:b/>
-          <w:sz w:val="28"/>
-          <w:szCs w:val="28"/>
-        </w:rPr>
-        <w:t>Senior</w:t>
-      </w:r>
-    </w:p>
-    <w:p>
-      <w:pPr>
-        <w:rPr>
-          <w:rFonts w:ascii="Times" w:hAnsi="Times"/>
-          <w:b/>
-          <w:sz w:val="28"/>
-          <w:szCs w:val="28"/>
-        </w:rPr>
-      </w:pPr>
-    </w:p>
-    <w:p>
-      <w:pPr>
-        <w:rPr>
-          <w:rFonts w:ascii="Times" w:hAnsi="Times"/>
-          <w:sz w:val="28"/>
-          <w:szCs w:val="28"/>
-        </w:rPr>
-      </w:pPr>
-      <w:r>
-        <w:rPr>
-          <w:rFonts w:ascii="Times" w:hAnsi="Times"/>
-          <w:sz w:val="28"/>
-          <w:szCs w:val="28"/>
-        </w:rPr>
-        <w:t xml:space="preserve">3. </w:t>
-      </w:r>
-      <w:r>
-        <w:rPr>
-          <w:rFonts w:ascii="Times" w:hAnsi="Times"/>
-          <w:sz w:val="28"/>
-          <w:szCs w:val="28"/>
-          <w:u w:val="single"/>
-        </w:rPr>
-        <w:t>Preconditions</w:t>
-      </w:r>
-    </w:p>
-    <w:p>
-      <w:pPr>
-        <w:rPr>
-          <w:rFonts w:ascii="Times New Roman" w:hAnsi="Times New Roman" w:cs="Times New Roman"/>
-          <w:sz w:val="28"/>
-        </w:rPr>
-      </w:pPr>
-      <w:r>
-        <w:tab/>
-      </w:r>
-      <w:r>
-        <w:rPr>
-          <w:rFonts w:ascii="Times New Roman" w:hAnsi="Times New Roman" w:cs="Times New Roman"/>
-          <w:sz w:val="28"/>
-        </w:rPr>
-        <w:t xml:space="preserve">The interactive board </w:t>
-      </w:r>
-      <w:r>
-        <w:rPr>
-          <w:rFonts w:ascii="Times New Roman" w:hAnsi="Times New Roman" w:cs="Times New Roman"/>
-          <w:sz w:val="28"/>
-        </w:rPr>
-        <w:t>is turned on and has network access.</w:t>
-      </w:r>
-    </w:p>
-    <w:p>
-      <w:pPr>
-        <w:ind w:left="720"/>
-        <w:rPr>
-          <w:rFonts w:ascii="Times New Roman" w:hAnsi="Times New Roman" w:cs="Times New Roman"/>
-          <w:sz w:val="28"/>
-        </w:rPr>
-      </w:pPr>
-      <w:r>
-        <w:rPr>
-          <w:rFonts w:ascii="Times New Roman" w:hAnsi="Times New Roman" w:cs="Times New Roman"/>
-          <w:sz w:val="28"/>
-        </w:rPr>
-        <w:t xml:space="preserve">The </w:t>
-      </w:r>
-      <w:r>
-        <w:rPr>
-          <w:rFonts w:ascii="Times New Roman" w:hAnsi="Times New Roman" w:cs="Times New Roman"/>
-          <w:sz w:val="28"/>
-        </w:rPr>
-        <w:t>Senior has his glasses on</w:t>
-      </w:r>
-      <w:r>
-        <w:rPr>
-          <w:rFonts w:ascii="Times New Roman" w:hAnsi="Times New Roman" w:cs="Times New Roman"/>
-          <w:sz w:val="28"/>
-        </w:rPr>
-        <w:t>.</w:t>
-      </w:r>
-    </w:p>
-    <w:p>
-      <w:pPr>
-        <w:rPr>
-          <w:rFonts w:ascii="Times New Roman" w:hAnsi="Times New Roman" w:cs="Times New Roman"/>
-          <w:sz w:val="28"/>
-        </w:rPr>
-      </w:pPr>
-      <w:r>
-        <w:rPr>
-          <w:rFonts w:ascii="Times New Roman" w:hAnsi="Times New Roman" w:cs="Times New Roman"/>
-          <w:sz w:val="28"/>
-        </w:rPr>
-        <w:t xml:space="preserve">4. </w:t>
-      </w:r>
-      <w:r>
-        <w:rPr>
-          <w:rFonts w:ascii="Times New Roman" w:hAnsi="Times New Roman" w:cs="Times New Roman"/>
-          <w:sz w:val="28"/>
-          <w:u w:val="single"/>
-        </w:rPr>
-        <w:t>Basic Flow</w:t>
-      </w:r>
-    </w:p>
-    <w:p>
-      <w:pPr>
-        <w:rPr>
-          <w:rFonts w:ascii="Times New Roman" w:hAnsi="Times New Roman" w:cs="Times New Roman"/>
-          <w:sz w:val="28"/>
-        </w:rPr>
-      </w:pPr>
-      <w:r>
-        <w:tab/>
-      </w:r>
-      <w:r>
-        <w:rPr>
-          <w:rFonts w:ascii="Times New Roman" w:hAnsi="Times New Roman" w:cs="Times New Roman"/>
-          <w:sz w:val="28"/>
-        </w:rPr>
-        <w:t>(Actual events, this needs to be written in)</w:t>
-      </w:r>
-    </w:p>
-    <w:p>
-      <w:pPr>
-        <w:rPr>
-          <w:rFonts w:ascii="Times New Roman" w:hAnsi="Times New Roman" w:cs="Times New Roman"/>
-          <w:sz w:val="28"/>
-        </w:rPr>
-      </w:pPr>
-    </w:p>
-    <w:p>
-      <w:pPr>
-        <w:rPr>
-          <w:rFonts w:ascii="Times" w:hAnsi="Times"/>
-          <w:sz w:val="28"/>
-          <w:szCs w:val="28"/>
-          <w:u w:val="single"/>
-        </w:rPr>
-      </w:pPr>
-      <w:r>
-        <w:rPr>
-          <w:rFonts w:ascii="Times" w:hAnsi="Times"/>
-          <w:sz w:val="28"/>
-          <w:szCs w:val="28"/>
-        </w:rPr>
-        <w:t>5.</w:t>
-      </w:r>
-      <w:r>
-        <w:rPr>
-          <w:rFonts w:ascii="Times" w:hAnsi="Times"/>
-          <w:sz w:val="28"/>
-          <w:szCs w:val="28"/>
-        </w:rPr>
-        <w:t xml:space="preserve"> </w:t>
-      </w:r>
-      <w:r>
-        <w:rPr>
-          <w:rFonts w:ascii="Times" w:hAnsi="Times"/>
-          <w:sz w:val="28"/>
-          <w:szCs w:val="28"/>
-          <w:u w:val="single"/>
-        </w:rPr>
-        <w:t>Alternative Flow</w:t>
-      </w:r>
-    </w:p>
-    <w:p>
-      <w:pPr>
-        <w:rPr>
-          <w:rFonts w:ascii="Times" w:hAnsi="Times"/>
-          <w:sz w:val="28"/>
-          <w:szCs w:val="28"/>
-        </w:rPr>
-      </w:pPr>
-      <w:r>
-        <w:rPr>
-          <w:rFonts w:ascii="Times" w:hAnsi="Times"/>
-          <w:sz w:val="28"/>
-          <w:szCs w:val="28"/>
-        </w:rPr>
         <w:tab/>
         <w:t>(This will contain things what if the interactive board does not work, the power’s off, or the program (*knocks three times on wood*) crashes)</w:t>
       </w:r>
@@ -7625,25 +7386,7 @@
           <w:sz w:val="28"/>
           <w:szCs w:val="28"/>
         </w:rPr>
-        <w:t xml:space="preserve">Harold </w:t>
-      </w:r>
-      <w:proofErr w:type="gramStart"/>
-      <w:r>
-        <w:rPr>
-          <w:rFonts w:ascii="Times" w:hAnsi="Times"/>
-          <w:sz w:val="28"/>
-          <w:szCs w:val="28"/>
-        </w:rPr>
-        <w:t>finds  the</w:t>
-      </w:r>
-      <w:proofErr w:type="gramEnd"/>
-      <w:r>
-        <w:rPr>
-          <w:rFonts w:ascii="Times" w:hAnsi="Times"/>
-          <w:sz w:val="28"/>
-          <w:szCs w:val="28"/>
-        </w:rPr>
-        <w:t xml:space="preserve"> office number of Gregory due to the perfect design of the page and visual eye catchers. Satisfied, Harold leaves for the office of Gregory.</w:t>
+        <w:t>Harold finds  the office number of Gregory due to the perfect design of the page and visual eye catchers. Satisfied, Harold leaves for the office of Gregory.</w:t>
       </w:r>
     </w:p>
     <w:p>
@@ -8781,7 +8524,7 @@
 </file>
 
 <file path=customXml/itemProps1.xml><?xml version="1.0" encoding="utf-8"?>
-<ds:datastoreItem xmlns:ds="http://schemas.openxmlformats.org/officeDocument/2006/customXml" ds:itemID="{47F32D3E-2054-3D45-8D81-DB28949C170E}">
+<ds:datastoreItem xmlns:ds="http://schemas.openxmlformats.org/officeDocument/2006/customXml" ds:itemID="{3A6D8E67-F709-EA44-AD1D-ABBD33EFDC45}">
   <ds:schemaRefs>
     <ds:schemaRef ds:uri="http://schemas.openxmlformats.org/officeDocument/2006/bibliography"/>
   </ds:schemaRefs>

</xml_diff>